<commit_message>
change speeling wordpress and apply changes on WORK and PERSONAL
</commit_message>
<xml_diff>
--- a/resume_johnlloydmayol.docx
+++ b/resume_johnlloydmayol.docx
@@ -1,6 +1,6 @@
 
 <file path=word/document.xml><?xml version="1.0" encoding="utf-8"?>
-<w:document xmlns:wpc="http://schemas.microsoft.com/office/word/2010/wordprocessingCanvas" xmlns:cx="http://schemas.microsoft.com/office/drawing/2014/chartex" xmlns:cx1="http://schemas.microsoft.com/office/drawing/2015/9/8/chartex" xmlns:cx2="http://schemas.microsoft.com/office/drawing/2015/10/21/chartex" xmlns:cx3="http://schemas.microsoft.com/office/drawing/2016/5/9/chartex" xmlns:cx4="http://schemas.microsoft.com/office/drawing/2016/5/10/chartex" xmlns:cx5="http://schemas.microsoft.com/office/drawing/2016/5/11/chartex" xmlns:cx6="http://schemas.microsoft.com/office/drawing/2016/5/12/chartex" xmlns:cx7="http://schemas.microsoft.com/office/drawing/2016/5/13/chartex" xmlns:cx8="http://schemas.microsoft.com/office/drawing/2016/5/14/chartex" xmlns:mc="http://schemas.openxmlformats.org/markup-compatibility/2006" xmlns:aink="http://schemas.microsoft.com/office/drawing/2016/ink" xmlns:am3d="http://schemas.microsoft.com/office/drawing/2017/model3d" xmlns:o="urn:schemas-microsoft-com:office:office" xmlns:r="http://schemas.openxmlformats.org/officeDocument/2006/relationships" xmlns:m="http://schemas.openxmlformats.org/officeDocument/2006/math" xmlns:v="urn:schemas-microsoft-com:vml" xmlns:wp14="http://schemas.microsoft.com/office/word/2010/wordprocessingDrawing" xmlns:wp="http://schemas.openxmlformats.org/drawingml/2006/wordprocessingDrawing" xmlns:w10="urn:schemas-microsoft-com:office:word" xmlns:w="http://schemas.openxmlformats.org/wordprocessingml/2006/main" xmlns:w14="http://schemas.microsoft.com/office/word/2010/wordml" xmlns:w15="http://schemas.microsoft.com/office/word/2012/wordml" xmlns:w16cid="http://schemas.microsoft.com/office/word/2016/wordml/cid" xmlns:w16se="http://schemas.microsoft.com/office/word/2015/wordml/symex" xmlns:wpg="http://schemas.microsoft.com/office/word/2010/wordprocessingGroup" xmlns:wpi="http://schemas.microsoft.com/office/word/2010/wordprocessingInk" xmlns:wne="http://schemas.microsoft.com/office/word/2006/wordml" xmlns:wps="http://schemas.microsoft.com/office/word/2010/wordprocessingShape" mc:Ignorable="w14 w15 w16se w16cid wp14">
+<w:document xmlns:wpc="http://schemas.microsoft.com/office/word/2010/wordprocessingCanvas" xmlns:cx="http://schemas.microsoft.com/office/drawing/2014/chartex" xmlns:cx1="http://schemas.microsoft.com/office/drawing/2015/9/8/chartex" xmlns:cx2="http://schemas.microsoft.com/office/drawing/2015/10/21/chartex" xmlns:cx3="http://schemas.microsoft.com/office/drawing/2016/5/9/chartex" xmlns:cx4="http://schemas.microsoft.com/office/drawing/2016/5/10/chartex" xmlns:cx5="http://schemas.microsoft.com/office/drawing/2016/5/11/chartex" xmlns:cx6="http://schemas.microsoft.com/office/drawing/2016/5/12/chartex" xmlns:cx7="http://schemas.microsoft.com/office/drawing/2016/5/13/chartex" xmlns:cx8="http://schemas.microsoft.com/office/drawing/2016/5/14/chartex" xmlns:mc="http://schemas.openxmlformats.org/markup-compatibility/2006" xmlns:aink="http://schemas.microsoft.com/office/drawing/2016/ink" xmlns:am3d="http://schemas.microsoft.com/office/drawing/2017/model3d" xmlns:o="urn:schemas-microsoft-com:office:office" xmlns:r="http://schemas.openxmlformats.org/officeDocument/2006/relationships" xmlns:m="http://schemas.openxmlformats.org/officeDocument/2006/math" xmlns:v="urn:schemas-microsoft-com:vml" xmlns:wp14="http://schemas.microsoft.com/office/word/2010/wordprocessingDrawing" xmlns:wp="http://schemas.openxmlformats.org/drawingml/2006/wordprocessingDrawing" xmlns:w10="urn:schemas-microsoft-com:office:word" xmlns:w="http://schemas.openxmlformats.org/wordprocessingml/2006/main" xmlns:w14="http://schemas.microsoft.com/office/word/2010/wordml" xmlns:w15="http://schemas.microsoft.com/office/word/2012/wordml" xmlns:w16cex="http://schemas.microsoft.com/office/word/2018/wordml/cex" xmlns:w16cid="http://schemas.microsoft.com/office/word/2016/wordml/cid" xmlns:w16="http://schemas.microsoft.com/office/word/2018/wordml" xmlns:w16se="http://schemas.microsoft.com/office/word/2015/wordml/symex" xmlns:wpg="http://schemas.microsoft.com/office/word/2010/wordprocessingGroup" xmlns:wpi="http://schemas.microsoft.com/office/word/2010/wordprocessingInk" xmlns:wne="http://schemas.microsoft.com/office/word/2006/wordml" xmlns:wps="http://schemas.microsoft.com/office/word/2010/wordprocessingShape" mc:Ignorable="w14 w15 w16se w16cid w16 w16cex wp14">
   <w:body>
     <w:tbl>
       <w:tblPr>
@@ -451,7 +451,13 @@
               <w:t>,</w:t>
             </w:r>
             <w:r>
-              <w:t xml:space="preserve"> WordPress,</w:t>
+              <w:t xml:space="preserve"> Word</w:t>
+            </w:r>
+            <w:r>
+              <w:t>p</w:t>
+            </w:r>
+            <w:r>
+              <w:t>ress,</w:t>
             </w:r>
             <w:r>
               <w:t xml:space="preserve"> CSS, </w:t>
@@ -503,521 +509,248 @@
           <w:p>
             <w:pPr>
               <w:pStyle w:val="Heading4"/>
+              <w:spacing w:after="0" w:line="360" w:lineRule="auto"/>
               <w:outlineLvl w:val="3"/>
             </w:pPr>
             <w:r>
               <w:t>WORK</w:t>
             </w:r>
           </w:p>
-          <w:tbl>
-            <w:tblPr>
-              <w:tblStyle w:val="TableGrid"/>
-              <w:tblW w:w="0" w:type="auto"/>
-              <w:tblBorders>
-                <w:top w:val="none" w:sz="0" w:space="0" w:color="auto"/>
-                <w:left w:val="none" w:sz="0" w:space="0" w:color="auto"/>
-                <w:bottom w:val="none" w:sz="0" w:space="0" w:color="auto"/>
-                <w:right w:val="none" w:sz="0" w:space="0" w:color="auto"/>
-                <w:insideH w:val="single" w:sz="24" w:space="0" w:color="FFFFFF" w:themeColor="background1"/>
-                <w:insideV w:val="none" w:sz="0" w:space="0" w:color="auto"/>
-              </w:tblBorders>
-              <w:tblLayout w:type="fixed"/>
-              <w:tblCellMar>
-                <w:left w:w="0" w:type="dxa"/>
-                <w:right w:w="0" w:type="dxa"/>
-              </w:tblCellMar>
-              <w:tblLook w:val="04A0" w:firstRow="1" w:lastRow="0" w:firstColumn="1" w:lastColumn="0" w:noHBand="0" w:noVBand="1"/>
-            </w:tblPr>
-            <w:tblGrid>
-              <w:gridCol w:w="1656"/>
-            </w:tblGrid>
-            <w:tr>
-              <w:trPr>
-                <w:trHeight w:hRule="exact" w:val="288"/>
-              </w:trPr>
-              <w:tc>
-                <w:tcPr>
-                  <w:tcW w:w="1656" w:type="dxa"/>
-                  <w:tcMar>
-                    <w:left w:w="0" w:type="dxa"/>
-                    <w:right w:w="115" w:type="dxa"/>
-                  </w:tcMar>
-                </w:tcPr>
-                <w:p>
-                  <w:pPr>
-                    <w:tabs>
-                      <w:tab w:val="left" w:pos="2687"/>
-                    </w:tabs>
-                    <w:spacing w:before="60" w:after="120"/>
-                    <w:rPr>
-                      <w:sz w:val="16"/>
-                      <w:szCs w:val="16"/>
-                    </w:rPr>
-                  </w:pPr>
-                  <w:r>
-                    <w:rPr>
-                      <w:sz w:val="16"/>
-                      <w:szCs w:val="16"/>
-                    </w:rPr>
-                    <w:t>PHOTOSHOP</w:t>
-                  </w:r>
-                </w:p>
-              </w:tc>
-            </w:tr>
-            <w:tr>
-              <w:trPr>
-                <w:trHeight w:hRule="exact" w:val="288"/>
-              </w:trPr>
-              <w:tc>
-                <w:tcPr>
-                  <w:tcW w:w="1656" w:type="dxa"/>
-                  <w:tcMar>
-                    <w:left w:w="0" w:type="dxa"/>
-                    <w:right w:w="115" w:type="dxa"/>
-                  </w:tcMar>
-                </w:tcPr>
-                <w:p>
-                  <w:pPr>
-                    <w:tabs>
-                      <w:tab w:val="left" w:pos="2687"/>
-                    </w:tabs>
-                    <w:spacing w:before="60" w:after="120"/>
-                    <w:rPr>
-                      <w:sz w:val="16"/>
-                      <w:szCs w:val="16"/>
-                    </w:rPr>
-                  </w:pPr>
-                  <w:r>
-                    <w:rPr>
-                      <w:sz w:val="16"/>
-                      <w:szCs w:val="16"/>
-                    </w:rPr>
-                    <w:t>ILLUSTRATOR</w:t>
-                  </w:r>
-                </w:p>
-              </w:tc>
-            </w:tr>
-            <w:tr>
-              <w:trPr>
-                <w:trHeight w:hRule="exact" w:val="288"/>
-              </w:trPr>
-              <w:tc>
-                <w:tcPr>
-                  <w:tcW w:w="1656" w:type="dxa"/>
-                  <w:tcMar>
-                    <w:left w:w="0" w:type="dxa"/>
-                    <w:right w:w="115" w:type="dxa"/>
-                  </w:tcMar>
-                </w:tcPr>
-                <w:p>
-                  <w:pPr>
-                    <w:tabs>
-                      <w:tab w:val="left" w:pos="2687"/>
-                    </w:tabs>
-                    <w:spacing w:before="60" w:after="120"/>
-                    <w:rPr>
-                      <w:sz w:val="16"/>
-                      <w:szCs w:val="16"/>
-                    </w:rPr>
-                  </w:pPr>
-                  <w:r>
-                    <w:rPr>
-                      <w:sz w:val="16"/>
-                      <w:szCs w:val="16"/>
-                    </w:rPr>
-                    <w:t>LARAVEL</w:t>
-                  </w:r>
-                </w:p>
-              </w:tc>
-            </w:tr>
-            <w:tr>
-              <w:trPr>
-                <w:trHeight w:hRule="exact" w:val="288"/>
-              </w:trPr>
-              <w:tc>
-                <w:tcPr>
-                  <w:tcW w:w="1656" w:type="dxa"/>
-                  <w:tcMar>
-                    <w:left w:w="0" w:type="dxa"/>
-                    <w:right w:w="115" w:type="dxa"/>
-                  </w:tcMar>
-                </w:tcPr>
-                <w:p>
-                  <w:pPr>
-                    <w:tabs>
-                      <w:tab w:val="left" w:pos="2687"/>
-                    </w:tabs>
-                    <w:spacing w:before="60" w:after="120"/>
-                    <w:rPr>
-                      <w:sz w:val="16"/>
-                      <w:szCs w:val="16"/>
-                    </w:rPr>
-                  </w:pPr>
-                  <w:r>
-                    <w:rPr>
-                      <w:sz w:val="16"/>
-                      <w:szCs w:val="16"/>
-                    </w:rPr>
-                    <w:t>CODEIGNITER</w:t>
-                  </w:r>
-                </w:p>
-              </w:tc>
-            </w:tr>
-            <w:tr>
-              <w:trPr>
-                <w:trHeight w:hRule="exact" w:val="288"/>
-              </w:trPr>
-              <w:tc>
-                <w:tcPr>
-                  <w:tcW w:w="1656" w:type="dxa"/>
-                  <w:tcMar>
-                    <w:left w:w="0" w:type="dxa"/>
-                    <w:right w:w="115" w:type="dxa"/>
-                  </w:tcMar>
-                </w:tcPr>
-                <w:p>
-                  <w:pPr>
-                    <w:tabs>
-                      <w:tab w:val="left" w:pos="2687"/>
-                    </w:tabs>
-                    <w:spacing w:before="60" w:after="120"/>
-                    <w:rPr>
-                      <w:sz w:val="16"/>
-                      <w:szCs w:val="16"/>
-                    </w:rPr>
-                  </w:pPr>
-                  <w:r>
-                    <w:rPr>
-                      <w:sz w:val="16"/>
-                      <w:szCs w:val="16"/>
-                    </w:rPr>
-                    <w:t>PHP</w:t>
-                  </w:r>
-                </w:p>
-                <w:p>
-                  <w:pPr>
-                    <w:tabs>
-                      <w:tab w:val="left" w:pos="2687"/>
-                    </w:tabs>
-                    <w:spacing w:before="60" w:after="120"/>
-                    <w:rPr>
-                      <w:sz w:val="16"/>
-                      <w:szCs w:val="16"/>
-                    </w:rPr>
-                  </w:pPr>
-                  <w:r>
-                    <w:rPr>
-                      <w:sz w:val="16"/>
-                      <w:szCs w:val="16"/>
-                    </w:rPr>
-                    <w:t>W</w:t>
-                  </w:r>
-                </w:p>
-              </w:tc>
-            </w:tr>
-            <w:tr>
-              <w:trPr>
-                <w:trHeight w:hRule="exact" w:val="288"/>
-              </w:trPr>
-              <w:tc>
-                <w:tcPr>
-                  <w:tcW w:w="1656" w:type="dxa"/>
-                  <w:tcMar>
-                    <w:left w:w="0" w:type="dxa"/>
-                    <w:right w:w="115" w:type="dxa"/>
-                  </w:tcMar>
-                </w:tcPr>
-                <w:p>
-                  <w:pPr>
-                    <w:tabs>
-                      <w:tab w:val="left" w:pos="2687"/>
-                    </w:tabs>
-                    <w:spacing w:before="60" w:after="120"/>
-                    <w:rPr>
-                      <w:sz w:val="16"/>
-                      <w:szCs w:val="16"/>
-                    </w:rPr>
-                  </w:pPr>
-                  <w:r>
-                    <w:rPr>
-                      <w:sz w:val="16"/>
-                      <w:szCs w:val="16"/>
-                    </w:rPr>
-                    <w:t>WordPress</w:t>
-                  </w:r>
-                </w:p>
-              </w:tc>
-            </w:tr>
-            <w:tr>
-              <w:trPr>
-                <w:trHeight w:hRule="exact" w:val="288"/>
-              </w:trPr>
-              <w:tc>
-                <w:tcPr>
-                  <w:tcW w:w="1656" w:type="dxa"/>
-                  <w:tcMar>
-                    <w:left w:w="0" w:type="dxa"/>
-                    <w:right w:w="115" w:type="dxa"/>
-                  </w:tcMar>
-                </w:tcPr>
-                <w:p>
-                  <w:pPr>
-                    <w:tabs>
-                      <w:tab w:val="left" w:pos="2687"/>
-                    </w:tabs>
-                    <w:spacing w:before="60" w:after="120"/>
-                    <w:rPr>
-                      <w:sz w:val="16"/>
-                      <w:szCs w:val="16"/>
-                    </w:rPr>
-                  </w:pPr>
-                  <w:r>
-                    <w:rPr>
-                      <w:sz w:val="16"/>
-                      <w:szCs w:val="16"/>
-                    </w:rPr>
-                    <w:lastRenderedPageBreak/>
-                    <w:t>MYSQL</w:t>
-                  </w:r>
-                </w:p>
-              </w:tc>
-            </w:tr>
-            <w:tr>
-              <w:trPr>
-                <w:trHeight w:hRule="exact" w:val="288"/>
-              </w:trPr>
-              <w:tc>
-                <w:tcPr>
-                  <w:tcW w:w="1656" w:type="dxa"/>
-                  <w:tcMar>
-                    <w:left w:w="0" w:type="dxa"/>
-                    <w:right w:w="115" w:type="dxa"/>
-                  </w:tcMar>
-                </w:tcPr>
-                <w:p>
-                  <w:pPr>
-                    <w:tabs>
-                      <w:tab w:val="left" w:pos="2687"/>
-                    </w:tabs>
-                    <w:spacing w:before="60" w:after="120"/>
-                    <w:rPr>
-                      <w:sz w:val="16"/>
-                      <w:szCs w:val="16"/>
-                    </w:rPr>
-                  </w:pPr>
-                  <w:r>
-                    <w:rPr>
-                      <w:sz w:val="16"/>
-                      <w:szCs w:val="16"/>
-                    </w:rPr>
-                    <w:t>BOOTSTRAP</w:t>
-                  </w:r>
-                </w:p>
-              </w:tc>
-            </w:tr>
-            <w:tr>
-              <w:trPr>
-                <w:trHeight w:hRule="exact" w:val="288"/>
-              </w:trPr>
-              <w:tc>
-                <w:tcPr>
-                  <w:tcW w:w="1656" w:type="dxa"/>
-                  <w:tcMar>
-                    <w:left w:w="0" w:type="dxa"/>
-                    <w:right w:w="115" w:type="dxa"/>
-                  </w:tcMar>
-                </w:tcPr>
-                <w:p>
-                  <w:pPr>
-                    <w:tabs>
-                      <w:tab w:val="left" w:pos="2687"/>
-                    </w:tabs>
-                    <w:spacing w:before="60" w:after="120"/>
-                    <w:rPr>
-                      <w:sz w:val="16"/>
-                      <w:szCs w:val="16"/>
-                    </w:rPr>
-                  </w:pPr>
-                  <w:r>
-                    <w:rPr>
-                      <w:sz w:val="16"/>
-                      <w:szCs w:val="16"/>
-                    </w:rPr>
-                    <w:t>CSS</w:t>
-                  </w:r>
-                </w:p>
-              </w:tc>
-            </w:tr>
-            <w:tr>
-              <w:trPr>
-                <w:trHeight w:hRule="exact" w:val="288"/>
-              </w:trPr>
-              <w:tc>
-                <w:tcPr>
-                  <w:tcW w:w="1656" w:type="dxa"/>
-                  <w:tcMar>
-                    <w:left w:w="0" w:type="dxa"/>
-                    <w:right w:w="115" w:type="dxa"/>
-                  </w:tcMar>
-                </w:tcPr>
-                <w:p>
-                  <w:pPr>
-                    <w:tabs>
-                      <w:tab w:val="left" w:pos="2687"/>
-                    </w:tabs>
-                    <w:spacing w:before="60" w:after="120"/>
-                    <w:rPr>
-                      <w:sz w:val="16"/>
-                      <w:szCs w:val="16"/>
-                    </w:rPr>
-                  </w:pPr>
-                  <w:r>
-                    <w:rPr>
-                      <w:sz w:val="16"/>
-                      <w:szCs w:val="16"/>
-                    </w:rPr>
-                    <w:t>HTML</w:t>
-                  </w:r>
-                </w:p>
-              </w:tc>
-            </w:tr>
-            <w:tr>
-              <w:trPr>
-                <w:trHeight w:hRule="exact" w:val="288"/>
-              </w:trPr>
-              <w:tc>
-                <w:tcPr>
-                  <w:tcW w:w="1656" w:type="dxa"/>
-                  <w:tcMar>
-                    <w:left w:w="0" w:type="dxa"/>
-                    <w:right w:w="115" w:type="dxa"/>
-                  </w:tcMar>
-                </w:tcPr>
-                <w:p>
-                  <w:pPr>
-                    <w:tabs>
-                      <w:tab w:val="left" w:pos="2687"/>
-                    </w:tabs>
-                    <w:spacing w:before="60" w:after="120"/>
-                    <w:rPr>
-                      <w:sz w:val="16"/>
-                      <w:szCs w:val="16"/>
-                    </w:rPr>
-                  </w:pPr>
-                  <w:r>
-                    <w:rPr>
-                      <w:sz w:val="16"/>
-                      <w:szCs w:val="16"/>
-                    </w:rPr>
-                    <w:t>GIT</w:t>
-                  </w:r>
-                </w:p>
-              </w:tc>
-            </w:tr>
-            <w:tr>
-              <w:trPr>
-                <w:trHeight w:hRule="exact" w:val="288"/>
-              </w:trPr>
-              <w:tc>
-                <w:tcPr>
-                  <w:tcW w:w="1656" w:type="dxa"/>
-                  <w:tcMar>
-                    <w:left w:w="0" w:type="dxa"/>
-                    <w:right w:w="115" w:type="dxa"/>
-                  </w:tcMar>
-                </w:tcPr>
-                <w:p>
-                  <w:pPr>
-                    <w:tabs>
-                      <w:tab w:val="left" w:pos="2687"/>
-                    </w:tabs>
-                    <w:spacing w:before="60" w:after="120"/>
-                    <w:rPr>
-                      <w:sz w:val="16"/>
-                      <w:szCs w:val="16"/>
-                    </w:rPr>
-                  </w:pPr>
-                  <w:r>
-                    <w:rPr>
-                      <w:sz w:val="16"/>
-                      <w:szCs w:val="16"/>
-                    </w:rPr>
-                    <w:t>YARN</w:t>
-                  </w:r>
-                </w:p>
-              </w:tc>
-            </w:tr>
-            <w:tr>
-              <w:trPr>
-                <w:trHeight w:hRule="exact" w:val="288"/>
-              </w:trPr>
-              <w:tc>
-                <w:tcPr>
-                  <w:tcW w:w="1656" w:type="dxa"/>
-                  <w:tcMar>
-                    <w:left w:w="0" w:type="dxa"/>
-                    <w:right w:w="115" w:type="dxa"/>
-                  </w:tcMar>
-                </w:tcPr>
-                <w:p>
-                  <w:pPr>
-                    <w:tabs>
-                      <w:tab w:val="left" w:pos="2687"/>
-                    </w:tabs>
-                    <w:spacing w:before="60" w:after="120"/>
-                    <w:rPr>
-                      <w:sz w:val="16"/>
-                      <w:szCs w:val="16"/>
-                    </w:rPr>
-                  </w:pPr>
-                  <w:r>
-                    <w:rPr>
-                      <w:sz w:val="16"/>
-                      <w:szCs w:val="16"/>
-                    </w:rPr>
-                    <w:t xml:space="preserve">TROUBLESHOOT </w:t>
-                  </w:r>
-                </w:p>
-                <w:p>
-                  <w:pPr>
-                    <w:tabs>
-                      <w:tab w:val="left" w:pos="2687"/>
-                    </w:tabs>
-                    <w:spacing w:before="60" w:after="120"/>
-                    <w:rPr>
-                      <w:sz w:val="16"/>
-                      <w:szCs w:val="16"/>
-                    </w:rPr>
-                  </w:pPr>
-                </w:p>
-                <w:p>
-                  <w:pPr>
-                    <w:tabs>
-                      <w:tab w:val="left" w:pos="2687"/>
-                    </w:tabs>
-                    <w:spacing w:before="60" w:after="120"/>
-                    <w:rPr>
-                      <w:sz w:val="16"/>
-                      <w:szCs w:val="16"/>
-                    </w:rPr>
-                  </w:pPr>
-                </w:p>
-              </w:tc>
-            </w:tr>
-          </w:tbl>
+          <w:p>
+            <w:pPr>
+              <w:spacing w:line="360" w:lineRule="auto"/>
+              <w:rPr>
+                <w:sz w:val="18"/>
+                <w:szCs w:val="18"/>
+              </w:rPr>
+            </w:pPr>
+            <w:r>
+              <w:rPr>
+                <w:sz w:val="18"/>
+                <w:szCs w:val="18"/>
+              </w:rPr>
+              <w:t>PHOTOSHOP</w:t>
+            </w:r>
+          </w:p>
+          <w:p>
+            <w:pPr>
+              <w:spacing w:line="360" w:lineRule="auto"/>
+              <w:rPr>
+                <w:sz w:val="18"/>
+                <w:szCs w:val="18"/>
+              </w:rPr>
+            </w:pPr>
+            <w:r>
+              <w:rPr>
+                <w:sz w:val="18"/>
+                <w:szCs w:val="18"/>
+              </w:rPr>
+              <w:t>ILLUSTRATOR</w:t>
+            </w:r>
+          </w:p>
+          <w:p>
+            <w:pPr>
+              <w:spacing w:line="360" w:lineRule="auto"/>
+              <w:rPr>
+                <w:sz w:val="18"/>
+                <w:szCs w:val="18"/>
+              </w:rPr>
+            </w:pPr>
+            <w:r>
+              <w:rPr>
+                <w:sz w:val="18"/>
+                <w:szCs w:val="18"/>
+              </w:rPr>
+              <w:t>LARAVEL</w:t>
+            </w:r>
+          </w:p>
+          <w:p>
+            <w:pPr>
+              <w:tabs>
+                <w:tab w:val="left" w:pos="2687"/>
+              </w:tabs>
+              <w:spacing w:line="360" w:lineRule="auto"/>
+              <w:rPr>
+                <w:sz w:val="18"/>
+                <w:szCs w:val="18"/>
+              </w:rPr>
+            </w:pPr>
+            <w:r>
+              <w:rPr>
+                <w:sz w:val="18"/>
+                <w:szCs w:val="18"/>
+              </w:rPr>
+              <w:t>CODEIGNITER</w:t>
+            </w:r>
+          </w:p>
+          <w:p>
+            <w:pPr>
+              <w:tabs>
+                <w:tab w:val="left" w:pos="2687"/>
+              </w:tabs>
+              <w:spacing w:line="360" w:lineRule="auto"/>
+              <w:rPr>
+                <w:sz w:val="18"/>
+                <w:szCs w:val="18"/>
+              </w:rPr>
+            </w:pPr>
+            <w:r>
+              <w:rPr>
+                <w:sz w:val="18"/>
+                <w:szCs w:val="18"/>
+              </w:rPr>
+              <w:t>PHP</w:t>
+            </w:r>
+          </w:p>
+          <w:p>
+            <w:pPr>
+              <w:tabs>
+                <w:tab w:val="left" w:pos="2687"/>
+              </w:tabs>
+              <w:spacing w:line="360" w:lineRule="auto"/>
+              <w:rPr>
+                <w:sz w:val="18"/>
+                <w:szCs w:val="18"/>
+              </w:rPr>
+            </w:pPr>
+            <w:r>
+              <w:rPr>
+                <w:sz w:val="18"/>
+                <w:szCs w:val="18"/>
+              </w:rPr>
+              <w:lastRenderedPageBreak/>
+              <w:t>Wordpress</w:t>
+            </w:r>
+          </w:p>
+          <w:p>
+            <w:pPr>
+              <w:tabs>
+                <w:tab w:val="left" w:pos="2687"/>
+              </w:tabs>
+              <w:spacing w:line="360" w:lineRule="auto"/>
+              <w:rPr>
+                <w:sz w:val="18"/>
+                <w:szCs w:val="18"/>
+              </w:rPr>
+            </w:pPr>
+            <w:r>
+              <w:rPr>
+                <w:sz w:val="18"/>
+                <w:szCs w:val="18"/>
+              </w:rPr>
+              <w:t>MYSQL</w:t>
+            </w:r>
+          </w:p>
+          <w:p>
+            <w:pPr>
+              <w:tabs>
+                <w:tab w:val="left" w:pos="2687"/>
+              </w:tabs>
+              <w:spacing w:line="360" w:lineRule="auto"/>
+              <w:rPr>
+                <w:sz w:val="18"/>
+                <w:szCs w:val="18"/>
+              </w:rPr>
+            </w:pPr>
+            <w:r>
+              <w:rPr>
+                <w:sz w:val="18"/>
+                <w:szCs w:val="18"/>
+              </w:rPr>
+              <w:t>BOOTSTRAP</w:t>
+            </w:r>
+          </w:p>
+          <w:p>
+            <w:pPr>
+              <w:tabs>
+                <w:tab w:val="left" w:pos="2687"/>
+              </w:tabs>
+              <w:spacing w:line="360" w:lineRule="auto"/>
+              <w:rPr>
+                <w:sz w:val="18"/>
+                <w:szCs w:val="18"/>
+              </w:rPr>
+            </w:pPr>
+            <w:r>
+              <w:rPr>
+                <w:sz w:val="18"/>
+                <w:szCs w:val="18"/>
+              </w:rPr>
+              <w:t>CSS</w:t>
+            </w:r>
+          </w:p>
+          <w:p>
+            <w:pPr>
+              <w:spacing w:line="360" w:lineRule="auto"/>
+              <w:rPr>
+                <w:sz w:val="18"/>
+                <w:szCs w:val="18"/>
+              </w:rPr>
+            </w:pPr>
+            <w:r>
+              <w:rPr>
+                <w:sz w:val="18"/>
+                <w:szCs w:val="18"/>
+              </w:rPr>
+              <w:t>HTML</w:t>
+            </w:r>
+          </w:p>
+          <w:p>
+            <w:pPr>
+              <w:spacing w:line="360" w:lineRule="auto"/>
+              <w:rPr>
+                <w:sz w:val="18"/>
+                <w:szCs w:val="18"/>
+              </w:rPr>
+            </w:pPr>
+            <w:r>
+              <w:rPr>
+                <w:sz w:val="18"/>
+                <w:szCs w:val="18"/>
+              </w:rPr>
+              <w:t>GIT</w:t>
+            </w:r>
+          </w:p>
+          <w:p>
+            <w:pPr>
+              <w:spacing w:line="360" w:lineRule="auto"/>
+              <w:rPr>
+                <w:sz w:val="18"/>
+                <w:szCs w:val="18"/>
+              </w:rPr>
+            </w:pPr>
+            <w:r>
+              <w:rPr>
+                <w:sz w:val="18"/>
+                <w:szCs w:val="18"/>
+              </w:rPr>
+              <w:t>YARN</w:t>
+            </w:r>
+          </w:p>
+          <w:p>
+            <w:pPr>
+              <w:tabs>
+                <w:tab w:val="left" w:pos="2687"/>
+              </w:tabs>
+              <w:spacing w:line="360" w:lineRule="auto"/>
+              <w:rPr>
+                <w:sz w:val="18"/>
+                <w:szCs w:val="18"/>
+              </w:rPr>
+            </w:pPr>
+            <w:r>
+              <w:rPr>
+                <w:sz w:val="18"/>
+                <w:szCs w:val="18"/>
+              </w:rPr>
+              <w:t>TROUBLESHOOT</w:t>
+            </w:r>
+          </w:p>
           <w:p>
             <w:pPr>
               <w:pStyle w:val="Heading4"/>
+              <w:spacing w:after="0" w:line="360" w:lineRule="auto"/>
               <w:outlineLvl w:val="3"/>
-              <w:rPr>
-                <w:sz w:val="10"/>
-              </w:rPr>
-            </w:pPr>
-          </w:p>
-          <w:p>
-            <w:pPr>
-              <w:pStyle w:val="Heading4"/>
-              <w:outlineLvl w:val="3"/>
             </w:pPr>
             <w:r>
               <w:t>PERSONAL</w:t>
@@ -1026,184 +759,89 @@
               <w:t>ITY</w:t>
             </w:r>
           </w:p>
-          <w:tbl>
-            <w:tblPr>
-              <w:tblStyle w:val="TableGrid"/>
-              <w:tblW w:w="0" w:type="auto"/>
-              <w:tblBorders>
-                <w:top w:val="none" w:sz="0" w:space="0" w:color="auto"/>
-                <w:left w:val="none" w:sz="0" w:space="0" w:color="auto"/>
-                <w:bottom w:val="none" w:sz="0" w:space="0" w:color="auto"/>
-                <w:right w:val="none" w:sz="0" w:space="0" w:color="auto"/>
-                <w:insideH w:val="single" w:sz="24" w:space="0" w:color="FFFFFF" w:themeColor="background1"/>
-                <w:insideV w:val="none" w:sz="0" w:space="0" w:color="auto"/>
-              </w:tblBorders>
-              <w:tblLayout w:type="fixed"/>
-              <w:tblCellMar>
-                <w:left w:w="0" w:type="dxa"/>
-                <w:right w:w="0" w:type="dxa"/>
-              </w:tblCellMar>
-              <w:tblLook w:val="04A0" w:firstRow="1" w:lastRow="0" w:firstColumn="1" w:lastColumn="0" w:noHBand="0" w:noVBand="1"/>
-            </w:tblPr>
-            <w:tblGrid>
-              <w:gridCol w:w="1656"/>
-            </w:tblGrid>
-            <w:tr>
-              <w:trPr>
-                <w:trHeight w:hRule="exact" w:val="288"/>
-              </w:trPr>
-              <w:tc>
-                <w:tcPr>
-                  <w:tcW w:w="1656" w:type="dxa"/>
-                  <w:tcMar>
-                    <w:left w:w="0" w:type="dxa"/>
-                    <w:right w:w="115" w:type="dxa"/>
-                  </w:tcMar>
-                </w:tcPr>
-                <w:p>
-                  <w:pPr>
-                    <w:tabs>
-                      <w:tab w:val="left" w:pos="2687"/>
-                    </w:tabs>
-                    <w:spacing w:before="60" w:after="120"/>
-                    <w:rPr>
-                      <w:sz w:val="16"/>
-                    </w:rPr>
-                  </w:pPr>
-                  <w:r>
-                    <w:rPr>
-                      <w:sz w:val="16"/>
-                    </w:rPr>
-                    <w:t>COMMUNICATION</w:t>
-                  </w:r>
-                </w:p>
-              </w:tc>
-            </w:tr>
-            <w:tr>
-              <w:trPr>
-                <w:trHeight w:hRule="exact" w:val="288"/>
-              </w:trPr>
-              <w:tc>
-                <w:tcPr>
-                  <w:tcW w:w="1656" w:type="dxa"/>
-                  <w:tcMar>
-                    <w:left w:w="0" w:type="dxa"/>
-                    <w:right w:w="115" w:type="dxa"/>
-                  </w:tcMar>
-                </w:tcPr>
-                <w:p>
-                  <w:pPr>
-                    <w:tabs>
-                      <w:tab w:val="left" w:pos="2687"/>
-                    </w:tabs>
-                    <w:spacing w:before="60" w:after="120"/>
-                    <w:rPr>
-                      <w:sz w:val="16"/>
-                    </w:rPr>
-                  </w:pPr>
-                  <w:r>
-                    <w:rPr>
-                      <w:sz w:val="16"/>
-                    </w:rPr>
-                    <w:t>ORGANIZATION</w:t>
-                  </w:r>
-                </w:p>
-              </w:tc>
-            </w:tr>
-            <w:tr>
-              <w:trPr>
-                <w:trHeight w:hRule="exact" w:val="288"/>
-              </w:trPr>
-              <w:tc>
-                <w:tcPr>
-                  <w:tcW w:w="1656" w:type="dxa"/>
-                  <w:tcMar>
-                    <w:left w:w="0" w:type="dxa"/>
-                    <w:right w:w="115" w:type="dxa"/>
-                  </w:tcMar>
-                </w:tcPr>
-                <w:p>
-                  <w:pPr>
-                    <w:tabs>
-                      <w:tab w:val="left" w:pos="2687"/>
-                    </w:tabs>
-                    <w:spacing w:before="60" w:after="120"/>
-                    <w:rPr>
-                      <w:sz w:val="16"/>
-                    </w:rPr>
-                  </w:pPr>
-                  <w:r>
-                    <w:rPr>
-                      <w:sz w:val="16"/>
-                    </w:rPr>
-                    <w:t>TEAM PLAYER</w:t>
-                  </w:r>
-                </w:p>
-              </w:tc>
-            </w:tr>
-            <w:tr>
-              <w:trPr>
-                <w:trHeight w:hRule="exact" w:val="288"/>
-              </w:trPr>
-              <w:tc>
-                <w:tcPr>
-                  <w:tcW w:w="1656" w:type="dxa"/>
-                  <w:tcMar>
-                    <w:left w:w="0" w:type="dxa"/>
-                    <w:right w:w="115" w:type="dxa"/>
-                  </w:tcMar>
-                </w:tcPr>
-                <w:p>
-                  <w:pPr>
-                    <w:tabs>
-                      <w:tab w:val="left" w:pos="2687"/>
-                    </w:tabs>
-                    <w:spacing w:before="60" w:after="120"/>
-                    <w:rPr>
-                      <w:sz w:val="16"/>
-                    </w:rPr>
-                  </w:pPr>
-                  <w:r>
-                    <w:rPr>
-                      <w:sz w:val="16"/>
-                    </w:rPr>
-                    <w:t>CREATIVITY</w:t>
-                  </w:r>
-                </w:p>
-              </w:tc>
-            </w:tr>
-            <w:tr>
-              <w:trPr>
-                <w:trHeight w:hRule="exact" w:val="288"/>
-              </w:trPr>
-              <w:tc>
-                <w:tcPr>
-                  <w:tcW w:w="1656" w:type="dxa"/>
-                  <w:tcMar>
-                    <w:left w:w="0" w:type="dxa"/>
-                    <w:right w:w="115" w:type="dxa"/>
-                  </w:tcMar>
-                </w:tcPr>
-                <w:p>
-                  <w:pPr>
-                    <w:tabs>
-                      <w:tab w:val="left" w:pos="2687"/>
-                    </w:tabs>
-                    <w:spacing w:before="60" w:after="120"/>
-                    <w:rPr>
-                      <w:sz w:val="16"/>
-                    </w:rPr>
-                  </w:pPr>
-                  <w:r>
-                    <w:rPr>
-                      <w:sz w:val="16"/>
-                    </w:rPr>
-                    <w:t>SOCIAL</w:t>
-                  </w:r>
-                </w:p>
-              </w:tc>
-            </w:tr>
-          </w:tbl>
+          <w:p>
+            <w:pPr>
+              <w:spacing w:line="360" w:lineRule="auto"/>
+              <w:rPr>
+                <w:sz w:val="22"/>
+                <w:szCs w:val="24"/>
+              </w:rPr>
+            </w:pPr>
+            <w:r>
+              <w:rPr>
+                <w:sz w:val="18"/>
+                <w:szCs w:val="24"/>
+              </w:rPr>
+              <w:t>COMMUNICATION</w:t>
+            </w:r>
+          </w:p>
+          <w:p>
+            <w:pPr>
+              <w:spacing w:line="360" w:lineRule="auto"/>
+              <w:rPr>
+                <w:sz w:val="18"/>
+                <w:szCs w:val="24"/>
+              </w:rPr>
+            </w:pPr>
+            <w:r>
+              <w:rPr>
+                <w:sz w:val="18"/>
+                <w:szCs w:val="24"/>
+              </w:rPr>
+              <w:t>ORGANIZATION</w:t>
+            </w:r>
+          </w:p>
+          <w:p>
+            <w:pPr>
+              <w:tabs>
+                <w:tab w:val="left" w:pos="2687"/>
+              </w:tabs>
+              <w:spacing w:before="60" w:line="360" w:lineRule="auto"/>
+              <w:rPr>
+                <w:sz w:val="18"/>
+                <w:szCs w:val="24"/>
+              </w:rPr>
+            </w:pPr>
+            <w:r>
+              <w:rPr>
+                <w:sz w:val="18"/>
+                <w:szCs w:val="24"/>
+              </w:rPr>
+              <w:t>TEAM PLAYER</w:t>
+            </w:r>
+          </w:p>
+          <w:p>
+            <w:pPr>
+              <w:spacing w:line="360" w:lineRule="auto"/>
+              <w:rPr>
+                <w:sz w:val="18"/>
+                <w:szCs w:val="24"/>
+              </w:rPr>
+            </w:pPr>
+            <w:r>
+              <w:rPr>
+                <w:sz w:val="18"/>
+                <w:szCs w:val="24"/>
+              </w:rPr>
+              <w:t>CREATIVITY</w:t>
+            </w:r>
+          </w:p>
+          <w:p>
+            <w:pPr>
+              <w:spacing w:line="360" w:lineRule="auto"/>
+              <w:rPr>
+                <w:sz w:val="22"/>
+                <w:szCs w:val="24"/>
+              </w:rPr>
+            </w:pPr>
+            <w:r>
+              <w:rPr>
+                <w:sz w:val="18"/>
+                <w:szCs w:val="24"/>
+              </w:rPr>
+              <w:t>SOCIAL</w:t>
+            </w:r>
+          </w:p>
           <w:p>
             <w:pPr>
               <w:spacing w:after="240"/>
@@ -1303,19 +941,7 @@
               <w:rPr>
                 <w:sz w:val="18"/>
               </w:rPr>
-              <w:t>November</w:t>
-            </w:r>
-            <w:r>
-              <w:rPr>
-                <w:sz w:val="18"/>
-              </w:rPr>
-              <w:t xml:space="preserve"> 201</w:t>
-            </w:r>
-            <w:r>
-              <w:rPr>
-                <w:sz w:val="18"/>
-              </w:rPr>
-              <w:t>9</w:t>
+              <w:t>November 2019</w:t>
             </w:r>
             <w:r>
               <w:rPr>
@@ -1327,13 +953,7 @@
               <w:rPr>
                 <w:sz w:val="18"/>
               </w:rPr>
-              <w:t xml:space="preserve"> </w:t>
-            </w:r>
-            <w:r>
-              <w:rPr>
-                <w:sz w:val="18"/>
-              </w:rPr>
-              <w:t>Present</w:t>
+              <w:t xml:space="preserve"> Present</w:t>
             </w:r>
             <w:r>
               <w:rPr>
@@ -1350,19 +970,11 @@
                 <w:sz w:val="22"/>
               </w:rPr>
             </w:pPr>
-            <w:proofErr w:type="spellStart"/>
-            <w:r>
-              <w:rPr>
-                <w:sz w:val="22"/>
-              </w:rPr>
-              <w:t>HiPE</w:t>
-            </w:r>
-            <w:proofErr w:type="spellEnd"/>
-            <w:r>
-              <w:rPr>
-                <w:sz w:val="22"/>
-              </w:rPr>
-              <w:t xml:space="preserve"> Inc.</w:t>
+            <w:r>
+              <w:rPr>
+                <w:sz w:val="22"/>
+              </w:rPr>
+              <w:t>HiPE Inc.</w:t>
             </w:r>
           </w:p>
           <w:p>
@@ -1383,18 +995,24 @@
           </w:p>
           <w:p>
             <w:r>
-              <w:t xml:space="preserve">+ </w:t>
-            </w:r>
-            <w:r>
-              <w:t>WordPress</w:t>
-            </w:r>
-          </w:p>
-          <w:p>
-            <w:r>
-              <w:t xml:space="preserve">+ </w:t>
-            </w:r>
-            <w:r>
-              <w:t>Laravel, Sass, CSS, HTML, GIT, and Yarn</w:t>
+              <w:t>+ Word</w:t>
+            </w:r>
+            <w:r>
+              <w:t>p</w:t>
+            </w:r>
+            <w:r>
+              <w:t>ress</w:t>
+            </w:r>
+          </w:p>
+          <w:p>
+            <w:r>
+              <w:t xml:space="preserve">+ Laravel, </w:t>
+            </w:r>
+            <w:r>
+              <w:t>SASS</w:t>
+            </w:r>
+            <w:r>
+              <w:t>, CSS, HTML, GIT, and Yarn</w:t>
             </w:r>
           </w:p>
           <w:p>
@@ -1627,7 +1245,13 @@
           </w:p>
           <w:p>
             <w:r>
-              <w:t>+ Hardware/Software Technical Support</w:t>
+              <w:t>+ Hardware</w:t>
+            </w:r>
+            <w:r>
+              <w:t xml:space="preserve"> and </w:t>
+            </w:r>
+            <w:r>
+              <w:t>Software Technical Support</w:t>
             </w:r>
           </w:p>
           <w:p>
@@ -1741,7 +1365,13 @@
               <w:t xml:space="preserve">+ </w:t>
             </w:r>
             <w:r>
-              <w:t>Hardware/Software Technical Support</w:t>
+              <w:t>Hardware</w:t>
+            </w:r>
+            <w:r>
+              <w:t xml:space="preserve"> and </w:t>
+            </w:r>
+            <w:r>
+              <w:t>Software Technical Support</w:t>
             </w:r>
           </w:p>
           <w:p>
@@ -2169,8 +1799,6 @@
               </w:rPr>
               <w:t xml:space="preserve"> </w:t>
             </w:r>
-            <w:bookmarkStart w:id="0" w:name="_GoBack"/>
-            <w:bookmarkEnd w:id="0"/>
           </w:p>
           <w:p>
             <w:pPr>
@@ -2691,7 +2319,7 @@
 </file>
 
 <file path=word/endnotes.xml><?xml version="1.0" encoding="utf-8"?>
-<w:endnotes xmlns:wpc="http://schemas.microsoft.com/office/word/2010/wordprocessingCanvas" xmlns:cx="http://schemas.microsoft.com/office/drawing/2014/chartex" xmlns:cx1="http://schemas.microsoft.com/office/drawing/2015/9/8/chartex" xmlns:cx2="http://schemas.microsoft.com/office/drawing/2015/10/21/chartex" xmlns:cx3="http://schemas.microsoft.com/office/drawing/2016/5/9/chartex" xmlns:cx4="http://schemas.microsoft.com/office/drawing/2016/5/10/chartex" xmlns:cx5="http://schemas.microsoft.com/office/drawing/2016/5/11/chartex" xmlns:cx6="http://schemas.microsoft.com/office/drawing/2016/5/12/chartex" xmlns:cx7="http://schemas.microsoft.com/office/drawing/2016/5/13/chartex" xmlns:cx8="http://schemas.microsoft.com/office/drawing/2016/5/14/chartex" xmlns:mc="http://schemas.openxmlformats.org/markup-compatibility/2006" xmlns:aink="http://schemas.microsoft.com/office/drawing/2016/ink" xmlns:am3d="http://schemas.microsoft.com/office/drawing/2017/model3d" xmlns:o="urn:schemas-microsoft-com:office:office" xmlns:r="http://schemas.openxmlformats.org/officeDocument/2006/relationships" xmlns:m="http://schemas.openxmlformats.org/officeDocument/2006/math" xmlns:v="urn:schemas-microsoft-com:vml" xmlns:wp14="http://schemas.microsoft.com/office/word/2010/wordprocessingDrawing" xmlns:wp="http://schemas.openxmlformats.org/drawingml/2006/wordprocessingDrawing" xmlns:w10="urn:schemas-microsoft-com:office:word" xmlns:w="http://schemas.openxmlformats.org/wordprocessingml/2006/main" xmlns:w14="http://schemas.microsoft.com/office/word/2010/wordml" xmlns:w15="http://schemas.microsoft.com/office/word/2012/wordml" xmlns:w16cid="http://schemas.microsoft.com/office/word/2016/wordml/cid" xmlns:w16se="http://schemas.microsoft.com/office/word/2015/wordml/symex" xmlns:wpg="http://schemas.microsoft.com/office/word/2010/wordprocessingGroup" xmlns:wpi="http://schemas.microsoft.com/office/word/2010/wordprocessingInk" xmlns:wne="http://schemas.microsoft.com/office/word/2006/wordml" xmlns:wps="http://schemas.microsoft.com/office/word/2010/wordprocessingShape" mc:Ignorable="w14 w15 w16se w16cid wp14">
+<w:endnotes xmlns:wpc="http://schemas.microsoft.com/office/word/2010/wordprocessingCanvas" xmlns:cx="http://schemas.microsoft.com/office/drawing/2014/chartex" xmlns:cx1="http://schemas.microsoft.com/office/drawing/2015/9/8/chartex" xmlns:cx2="http://schemas.microsoft.com/office/drawing/2015/10/21/chartex" xmlns:cx3="http://schemas.microsoft.com/office/drawing/2016/5/9/chartex" xmlns:cx4="http://schemas.microsoft.com/office/drawing/2016/5/10/chartex" xmlns:cx5="http://schemas.microsoft.com/office/drawing/2016/5/11/chartex" xmlns:cx6="http://schemas.microsoft.com/office/drawing/2016/5/12/chartex" xmlns:cx7="http://schemas.microsoft.com/office/drawing/2016/5/13/chartex" xmlns:cx8="http://schemas.microsoft.com/office/drawing/2016/5/14/chartex" xmlns:mc="http://schemas.openxmlformats.org/markup-compatibility/2006" xmlns:aink="http://schemas.microsoft.com/office/drawing/2016/ink" xmlns:am3d="http://schemas.microsoft.com/office/drawing/2017/model3d" xmlns:o="urn:schemas-microsoft-com:office:office" xmlns:r="http://schemas.openxmlformats.org/officeDocument/2006/relationships" xmlns:m="http://schemas.openxmlformats.org/officeDocument/2006/math" xmlns:v="urn:schemas-microsoft-com:vml" xmlns:wp14="http://schemas.microsoft.com/office/word/2010/wordprocessingDrawing" xmlns:wp="http://schemas.openxmlformats.org/drawingml/2006/wordprocessingDrawing" xmlns:w10="urn:schemas-microsoft-com:office:word" xmlns:w="http://schemas.openxmlformats.org/wordprocessingml/2006/main" xmlns:w14="http://schemas.microsoft.com/office/word/2010/wordml" xmlns:w15="http://schemas.microsoft.com/office/word/2012/wordml" xmlns:w16cex="http://schemas.microsoft.com/office/word/2018/wordml/cex" xmlns:w16cid="http://schemas.microsoft.com/office/word/2016/wordml/cid" xmlns:w16="http://schemas.microsoft.com/office/word/2018/wordml" xmlns:w16se="http://schemas.microsoft.com/office/word/2015/wordml/symex" xmlns:wpg="http://schemas.microsoft.com/office/word/2010/wordprocessingGroup" xmlns:wpi="http://schemas.microsoft.com/office/word/2010/wordprocessingInk" xmlns:wne="http://schemas.microsoft.com/office/word/2006/wordml" xmlns:wps="http://schemas.microsoft.com/office/word/2010/wordprocessingShape" mc:Ignorable="w14 w15 w16se w16cid w16 w16cex wp14">
   <w:endnote w:type="separator" w:id="-1">
     <w:p>
       <w:pPr>
@@ -2716,7 +2344,7 @@
 </file>
 
 <file path=word/footer1.xml><?xml version="1.0" encoding="utf-8"?>
-<w:ftr xmlns:wpc="http://schemas.microsoft.com/office/word/2010/wordprocessingCanvas" xmlns:cx="http://schemas.microsoft.com/office/drawing/2014/chartex" xmlns:cx1="http://schemas.microsoft.com/office/drawing/2015/9/8/chartex" xmlns:cx2="http://schemas.microsoft.com/office/drawing/2015/10/21/chartex" xmlns:cx3="http://schemas.microsoft.com/office/drawing/2016/5/9/chartex" xmlns:cx4="http://schemas.microsoft.com/office/drawing/2016/5/10/chartex" xmlns:cx5="http://schemas.microsoft.com/office/drawing/2016/5/11/chartex" xmlns:cx6="http://schemas.microsoft.com/office/drawing/2016/5/12/chartex" xmlns:cx7="http://schemas.microsoft.com/office/drawing/2016/5/13/chartex" xmlns:cx8="http://schemas.microsoft.com/office/drawing/2016/5/14/chartex" xmlns:mc="http://schemas.openxmlformats.org/markup-compatibility/2006" xmlns:aink="http://schemas.microsoft.com/office/drawing/2016/ink" xmlns:am3d="http://schemas.microsoft.com/office/drawing/2017/model3d" xmlns:o="urn:schemas-microsoft-com:office:office" xmlns:r="http://schemas.openxmlformats.org/officeDocument/2006/relationships" xmlns:m="http://schemas.openxmlformats.org/officeDocument/2006/math" xmlns:v="urn:schemas-microsoft-com:vml" xmlns:wp14="http://schemas.microsoft.com/office/word/2010/wordprocessingDrawing" xmlns:wp="http://schemas.openxmlformats.org/drawingml/2006/wordprocessingDrawing" xmlns:w10="urn:schemas-microsoft-com:office:word" xmlns:w="http://schemas.openxmlformats.org/wordprocessingml/2006/main" xmlns:w14="http://schemas.microsoft.com/office/word/2010/wordml" xmlns:w15="http://schemas.microsoft.com/office/word/2012/wordml" xmlns:w16cid="http://schemas.microsoft.com/office/word/2016/wordml/cid" xmlns:w16se="http://schemas.microsoft.com/office/word/2015/wordml/symex" xmlns:wpg="http://schemas.microsoft.com/office/word/2010/wordprocessingGroup" xmlns:wpi="http://schemas.microsoft.com/office/word/2010/wordprocessingInk" xmlns:wne="http://schemas.microsoft.com/office/word/2006/wordml" xmlns:wps="http://schemas.microsoft.com/office/word/2010/wordprocessingShape" mc:Ignorable="w14 w15 w16se w16cid wp14">
+<w:ftr xmlns:wpc="http://schemas.microsoft.com/office/word/2010/wordprocessingCanvas" xmlns:cx="http://schemas.microsoft.com/office/drawing/2014/chartex" xmlns:cx1="http://schemas.microsoft.com/office/drawing/2015/9/8/chartex" xmlns:cx2="http://schemas.microsoft.com/office/drawing/2015/10/21/chartex" xmlns:cx3="http://schemas.microsoft.com/office/drawing/2016/5/9/chartex" xmlns:cx4="http://schemas.microsoft.com/office/drawing/2016/5/10/chartex" xmlns:cx5="http://schemas.microsoft.com/office/drawing/2016/5/11/chartex" xmlns:cx6="http://schemas.microsoft.com/office/drawing/2016/5/12/chartex" xmlns:cx7="http://schemas.microsoft.com/office/drawing/2016/5/13/chartex" xmlns:cx8="http://schemas.microsoft.com/office/drawing/2016/5/14/chartex" xmlns:mc="http://schemas.openxmlformats.org/markup-compatibility/2006" xmlns:aink="http://schemas.microsoft.com/office/drawing/2016/ink" xmlns:am3d="http://schemas.microsoft.com/office/drawing/2017/model3d" xmlns:o="urn:schemas-microsoft-com:office:office" xmlns:r="http://schemas.openxmlformats.org/officeDocument/2006/relationships" xmlns:m="http://schemas.openxmlformats.org/officeDocument/2006/math" xmlns:v="urn:schemas-microsoft-com:vml" xmlns:wp14="http://schemas.microsoft.com/office/word/2010/wordprocessingDrawing" xmlns:wp="http://schemas.openxmlformats.org/drawingml/2006/wordprocessingDrawing" xmlns:w10="urn:schemas-microsoft-com:office:word" xmlns:w="http://schemas.openxmlformats.org/wordprocessingml/2006/main" xmlns:w14="http://schemas.microsoft.com/office/word/2010/wordml" xmlns:w15="http://schemas.microsoft.com/office/word/2012/wordml" xmlns:w16cex="http://schemas.microsoft.com/office/word/2018/wordml/cex" xmlns:w16cid="http://schemas.microsoft.com/office/word/2016/wordml/cid" xmlns:w16="http://schemas.microsoft.com/office/word/2018/wordml" xmlns:w16se="http://schemas.microsoft.com/office/word/2015/wordml/symex" xmlns:wpg="http://schemas.microsoft.com/office/word/2010/wordprocessingGroup" xmlns:wpi="http://schemas.microsoft.com/office/word/2010/wordprocessingInk" xmlns:wne="http://schemas.microsoft.com/office/word/2006/wordml" xmlns:wps="http://schemas.microsoft.com/office/word/2010/wordprocessingShape" mc:Ignorable="w14 w15 w16se w16cid w16 w16cex wp14">
   <w:sdt>
     <w:sdtPr>
       <w:id w:val="-1672471920"/>
@@ -2846,7 +2474,7 @@
 </file>
 
 <file path=word/footer2.xml><?xml version="1.0" encoding="utf-8"?>
-<w:ftr xmlns:wpc="http://schemas.microsoft.com/office/word/2010/wordprocessingCanvas" xmlns:cx="http://schemas.microsoft.com/office/drawing/2014/chartex" xmlns:cx1="http://schemas.microsoft.com/office/drawing/2015/9/8/chartex" xmlns:cx2="http://schemas.microsoft.com/office/drawing/2015/10/21/chartex" xmlns:cx3="http://schemas.microsoft.com/office/drawing/2016/5/9/chartex" xmlns:cx4="http://schemas.microsoft.com/office/drawing/2016/5/10/chartex" xmlns:cx5="http://schemas.microsoft.com/office/drawing/2016/5/11/chartex" xmlns:cx6="http://schemas.microsoft.com/office/drawing/2016/5/12/chartex" xmlns:cx7="http://schemas.microsoft.com/office/drawing/2016/5/13/chartex" xmlns:cx8="http://schemas.microsoft.com/office/drawing/2016/5/14/chartex" xmlns:mc="http://schemas.openxmlformats.org/markup-compatibility/2006" xmlns:aink="http://schemas.microsoft.com/office/drawing/2016/ink" xmlns:am3d="http://schemas.microsoft.com/office/drawing/2017/model3d" xmlns:o="urn:schemas-microsoft-com:office:office" xmlns:r="http://schemas.openxmlformats.org/officeDocument/2006/relationships" xmlns:m="http://schemas.openxmlformats.org/officeDocument/2006/math" xmlns:v="urn:schemas-microsoft-com:vml" xmlns:wp14="http://schemas.microsoft.com/office/word/2010/wordprocessingDrawing" xmlns:wp="http://schemas.openxmlformats.org/drawingml/2006/wordprocessingDrawing" xmlns:w10="urn:schemas-microsoft-com:office:word" xmlns:w="http://schemas.openxmlformats.org/wordprocessingml/2006/main" xmlns:w14="http://schemas.microsoft.com/office/word/2010/wordml" xmlns:w15="http://schemas.microsoft.com/office/word/2012/wordml" xmlns:w16cid="http://schemas.microsoft.com/office/word/2016/wordml/cid" xmlns:w16se="http://schemas.microsoft.com/office/word/2015/wordml/symex" xmlns:wpg="http://schemas.microsoft.com/office/word/2010/wordprocessingGroup" xmlns:wpi="http://schemas.microsoft.com/office/word/2010/wordprocessingInk" xmlns:wne="http://schemas.microsoft.com/office/word/2006/wordml" xmlns:wps="http://schemas.microsoft.com/office/word/2010/wordprocessingShape" mc:Ignorable="w14 w15 w16se w16cid wp14">
+<w:ftr xmlns:wpc="http://schemas.microsoft.com/office/word/2010/wordprocessingCanvas" xmlns:cx="http://schemas.microsoft.com/office/drawing/2014/chartex" xmlns:cx1="http://schemas.microsoft.com/office/drawing/2015/9/8/chartex" xmlns:cx2="http://schemas.microsoft.com/office/drawing/2015/10/21/chartex" xmlns:cx3="http://schemas.microsoft.com/office/drawing/2016/5/9/chartex" xmlns:cx4="http://schemas.microsoft.com/office/drawing/2016/5/10/chartex" xmlns:cx5="http://schemas.microsoft.com/office/drawing/2016/5/11/chartex" xmlns:cx6="http://schemas.microsoft.com/office/drawing/2016/5/12/chartex" xmlns:cx7="http://schemas.microsoft.com/office/drawing/2016/5/13/chartex" xmlns:cx8="http://schemas.microsoft.com/office/drawing/2016/5/14/chartex" xmlns:mc="http://schemas.openxmlformats.org/markup-compatibility/2006" xmlns:aink="http://schemas.microsoft.com/office/drawing/2016/ink" xmlns:am3d="http://schemas.microsoft.com/office/drawing/2017/model3d" xmlns:o="urn:schemas-microsoft-com:office:office" xmlns:r="http://schemas.openxmlformats.org/officeDocument/2006/relationships" xmlns:m="http://schemas.openxmlformats.org/officeDocument/2006/math" xmlns:v="urn:schemas-microsoft-com:vml" xmlns:wp14="http://schemas.microsoft.com/office/word/2010/wordprocessingDrawing" xmlns:wp="http://schemas.openxmlformats.org/drawingml/2006/wordprocessingDrawing" xmlns:w10="urn:schemas-microsoft-com:office:word" xmlns:w="http://schemas.openxmlformats.org/wordprocessingml/2006/main" xmlns:w14="http://schemas.microsoft.com/office/word/2010/wordml" xmlns:w15="http://schemas.microsoft.com/office/word/2012/wordml" xmlns:w16cex="http://schemas.microsoft.com/office/word/2018/wordml/cex" xmlns:w16cid="http://schemas.microsoft.com/office/word/2016/wordml/cid" xmlns:w16="http://schemas.microsoft.com/office/word/2018/wordml" xmlns:w16se="http://schemas.microsoft.com/office/word/2015/wordml/symex" xmlns:wpg="http://schemas.microsoft.com/office/word/2010/wordprocessingGroup" xmlns:wpi="http://schemas.microsoft.com/office/word/2010/wordprocessingInk" xmlns:wne="http://schemas.microsoft.com/office/word/2006/wordml" xmlns:wps="http://schemas.microsoft.com/office/word/2010/wordprocessingShape" mc:Ignorable="w14 w15 w16se w16cid w16 w16cex wp14">
   <w:sdt>
     <w:sdtPr>
       <w:id w:val="-619373320"/>
@@ -2968,7 +2596,7 @@
 </file>
 
 <file path=word/footnotes.xml><?xml version="1.0" encoding="utf-8"?>
-<w:footnotes xmlns:wpc="http://schemas.microsoft.com/office/word/2010/wordprocessingCanvas" xmlns:cx="http://schemas.microsoft.com/office/drawing/2014/chartex" xmlns:cx1="http://schemas.microsoft.com/office/drawing/2015/9/8/chartex" xmlns:cx2="http://schemas.microsoft.com/office/drawing/2015/10/21/chartex" xmlns:cx3="http://schemas.microsoft.com/office/drawing/2016/5/9/chartex" xmlns:cx4="http://schemas.microsoft.com/office/drawing/2016/5/10/chartex" xmlns:cx5="http://schemas.microsoft.com/office/drawing/2016/5/11/chartex" xmlns:cx6="http://schemas.microsoft.com/office/drawing/2016/5/12/chartex" xmlns:cx7="http://schemas.microsoft.com/office/drawing/2016/5/13/chartex" xmlns:cx8="http://schemas.microsoft.com/office/drawing/2016/5/14/chartex" xmlns:mc="http://schemas.openxmlformats.org/markup-compatibility/2006" xmlns:aink="http://schemas.microsoft.com/office/drawing/2016/ink" xmlns:am3d="http://schemas.microsoft.com/office/drawing/2017/model3d" xmlns:o="urn:schemas-microsoft-com:office:office" xmlns:r="http://schemas.openxmlformats.org/officeDocument/2006/relationships" xmlns:m="http://schemas.openxmlformats.org/officeDocument/2006/math" xmlns:v="urn:schemas-microsoft-com:vml" xmlns:wp14="http://schemas.microsoft.com/office/word/2010/wordprocessingDrawing" xmlns:wp="http://schemas.openxmlformats.org/drawingml/2006/wordprocessingDrawing" xmlns:w10="urn:schemas-microsoft-com:office:word" xmlns:w="http://schemas.openxmlformats.org/wordprocessingml/2006/main" xmlns:w14="http://schemas.microsoft.com/office/word/2010/wordml" xmlns:w15="http://schemas.microsoft.com/office/word/2012/wordml" xmlns:w16cid="http://schemas.microsoft.com/office/word/2016/wordml/cid" xmlns:w16se="http://schemas.microsoft.com/office/word/2015/wordml/symex" xmlns:wpg="http://schemas.microsoft.com/office/word/2010/wordprocessingGroup" xmlns:wpi="http://schemas.microsoft.com/office/word/2010/wordprocessingInk" xmlns:wne="http://schemas.microsoft.com/office/word/2006/wordml" xmlns:wps="http://schemas.microsoft.com/office/word/2010/wordprocessingShape" mc:Ignorable="w14 w15 w16se w16cid wp14">
+<w:footnotes xmlns:wpc="http://schemas.microsoft.com/office/word/2010/wordprocessingCanvas" xmlns:cx="http://schemas.microsoft.com/office/drawing/2014/chartex" xmlns:cx1="http://schemas.microsoft.com/office/drawing/2015/9/8/chartex" xmlns:cx2="http://schemas.microsoft.com/office/drawing/2015/10/21/chartex" xmlns:cx3="http://schemas.microsoft.com/office/drawing/2016/5/9/chartex" xmlns:cx4="http://schemas.microsoft.com/office/drawing/2016/5/10/chartex" xmlns:cx5="http://schemas.microsoft.com/office/drawing/2016/5/11/chartex" xmlns:cx6="http://schemas.microsoft.com/office/drawing/2016/5/12/chartex" xmlns:cx7="http://schemas.microsoft.com/office/drawing/2016/5/13/chartex" xmlns:cx8="http://schemas.microsoft.com/office/drawing/2016/5/14/chartex" xmlns:mc="http://schemas.openxmlformats.org/markup-compatibility/2006" xmlns:aink="http://schemas.microsoft.com/office/drawing/2016/ink" xmlns:am3d="http://schemas.microsoft.com/office/drawing/2017/model3d" xmlns:o="urn:schemas-microsoft-com:office:office" xmlns:r="http://schemas.openxmlformats.org/officeDocument/2006/relationships" xmlns:m="http://schemas.openxmlformats.org/officeDocument/2006/math" xmlns:v="urn:schemas-microsoft-com:vml" xmlns:wp14="http://schemas.microsoft.com/office/word/2010/wordprocessingDrawing" xmlns:wp="http://schemas.openxmlformats.org/drawingml/2006/wordprocessingDrawing" xmlns:w10="urn:schemas-microsoft-com:office:word" xmlns:w="http://schemas.openxmlformats.org/wordprocessingml/2006/main" xmlns:w14="http://schemas.microsoft.com/office/word/2010/wordml" xmlns:w15="http://schemas.microsoft.com/office/word/2012/wordml" xmlns:w16cex="http://schemas.microsoft.com/office/word/2018/wordml/cex" xmlns:w16cid="http://schemas.microsoft.com/office/word/2016/wordml/cid" xmlns:w16="http://schemas.microsoft.com/office/word/2018/wordml" xmlns:w16se="http://schemas.microsoft.com/office/word/2015/wordml/symex" xmlns:wpg="http://schemas.microsoft.com/office/word/2010/wordprocessingGroup" xmlns:wpi="http://schemas.microsoft.com/office/word/2010/wordprocessingInk" xmlns:wne="http://schemas.microsoft.com/office/word/2006/wordml" xmlns:wps="http://schemas.microsoft.com/office/word/2010/wordprocessingShape" mc:Ignorable="w14 w15 w16se w16cid w16 w16cex wp14">
   <w:footnote w:type="separator" w:id="-1">
     <w:p>
       <w:pPr>
@@ -2993,7 +2621,7 @@
 </file>
 
 <file path=word/header1.xml><?xml version="1.0" encoding="utf-8"?>
-<w:hdr xmlns:wpc="http://schemas.microsoft.com/office/word/2010/wordprocessingCanvas" xmlns:cx="http://schemas.microsoft.com/office/drawing/2014/chartex" xmlns:cx1="http://schemas.microsoft.com/office/drawing/2015/9/8/chartex" xmlns:cx2="http://schemas.microsoft.com/office/drawing/2015/10/21/chartex" xmlns:cx3="http://schemas.microsoft.com/office/drawing/2016/5/9/chartex" xmlns:cx4="http://schemas.microsoft.com/office/drawing/2016/5/10/chartex" xmlns:cx5="http://schemas.microsoft.com/office/drawing/2016/5/11/chartex" xmlns:cx6="http://schemas.microsoft.com/office/drawing/2016/5/12/chartex" xmlns:cx7="http://schemas.microsoft.com/office/drawing/2016/5/13/chartex" xmlns:cx8="http://schemas.microsoft.com/office/drawing/2016/5/14/chartex" xmlns:mc="http://schemas.openxmlformats.org/markup-compatibility/2006" xmlns:aink="http://schemas.microsoft.com/office/drawing/2016/ink" xmlns:am3d="http://schemas.microsoft.com/office/drawing/2017/model3d" xmlns:o="urn:schemas-microsoft-com:office:office" xmlns:r="http://schemas.openxmlformats.org/officeDocument/2006/relationships" xmlns:m="http://schemas.openxmlformats.org/officeDocument/2006/math" xmlns:v="urn:schemas-microsoft-com:vml" xmlns:wp14="http://schemas.microsoft.com/office/word/2010/wordprocessingDrawing" xmlns:wp="http://schemas.openxmlformats.org/drawingml/2006/wordprocessingDrawing" xmlns:w10="urn:schemas-microsoft-com:office:word" xmlns:w="http://schemas.openxmlformats.org/wordprocessingml/2006/main" xmlns:w14="http://schemas.microsoft.com/office/word/2010/wordml" xmlns:w15="http://schemas.microsoft.com/office/word/2012/wordml" xmlns:w16cid="http://schemas.microsoft.com/office/word/2016/wordml/cid" xmlns:w16se="http://schemas.microsoft.com/office/word/2015/wordml/symex" xmlns:wpg="http://schemas.microsoft.com/office/word/2010/wordprocessingGroup" xmlns:wpi="http://schemas.microsoft.com/office/word/2010/wordprocessingInk" xmlns:wne="http://schemas.microsoft.com/office/word/2006/wordml" xmlns:wps="http://schemas.microsoft.com/office/word/2010/wordprocessingShape" mc:Ignorable="w14 w15 w16se w16cid wp14">
+<w:hdr xmlns:wpc="http://schemas.microsoft.com/office/word/2010/wordprocessingCanvas" xmlns:cx="http://schemas.microsoft.com/office/drawing/2014/chartex" xmlns:cx1="http://schemas.microsoft.com/office/drawing/2015/9/8/chartex" xmlns:cx2="http://schemas.microsoft.com/office/drawing/2015/10/21/chartex" xmlns:cx3="http://schemas.microsoft.com/office/drawing/2016/5/9/chartex" xmlns:cx4="http://schemas.microsoft.com/office/drawing/2016/5/10/chartex" xmlns:cx5="http://schemas.microsoft.com/office/drawing/2016/5/11/chartex" xmlns:cx6="http://schemas.microsoft.com/office/drawing/2016/5/12/chartex" xmlns:cx7="http://schemas.microsoft.com/office/drawing/2016/5/13/chartex" xmlns:cx8="http://schemas.microsoft.com/office/drawing/2016/5/14/chartex" xmlns:mc="http://schemas.openxmlformats.org/markup-compatibility/2006" xmlns:aink="http://schemas.microsoft.com/office/drawing/2016/ink" xmlns:am3d="http://schemas.microsoft.com/office/drawing/2017/model3d" xmlns:o="urn:schemas-microsoft-com:office:office" xmlns:r="http://schemas.openxmlformats.org/officeDocument/2006/relationships" xmlns:m="http://schemas.openxmlformats.org/officeDocument/2006/math" xmlns:v="urn:schemas-microsoft-com:vml" xmlns:wp14="http://schemas.microsoft.com/office/word/2010/wordprocessingDrawing" xmlns:wp="http://schemas.openxmlformats.org/drawingml/2006/wordprocessingDrawing" xmlns:w10="urn:schemas-microsoft-com:office:word" xmlns:w="http://schemas.openxmlformats.org/wordprocessingml/2006/main" xmlns:w14="http://schemas.microsoft.com/office/word/2010/wordml" xmlns:w15="http://schemas.microsoft.com/office/word/2012/wordml" xmlns:w16cex="http://schemas.microsoft.com/office/word/2018/wordml/cex" xmlns:w16cid="http://schemas.microsoft.com/office/word/2016/wordml/cid" xmlns:w16="http://schemas.microsoft.com/office/word/2018/wordml" xmlns:w16se="http://schemas.microsoft.com/office/word/2015/wordml/symex" xmlns:wpg="http://schemas.microsoft.com/office/word/2010/wordprocessingGroup" xmlns:wpi="http://schemas.microsoft.com/office/word/2010/wordprocessingInk" xmlns:wne="http://schemas.microsoft.com/office/word/2006/wordml" xmlns:wps="http://schemas.microsoft.com/office/word/2010/wordprocessingShape" mc:Ignorable="w14 w15 w16se w16cid w16 w16cex wp14">
   <w:sdt>
     <w:sdtPr>
       <w:id w:val="-541983220"/>
@@ -3108,7 +2736,7 @@
 </file>
 
 <file path=word/styles.xml><?xml version="1.0" encoding="utf-8"?>
-<w:styles xmlns:mc="http://schemas.openxmlformats.org/markup-compatibility/2006" xmlns:r="http://schemas.openxmlformats.org/officeDocument/2006/relationships" xmlns:w="http://schemas.openxmlformats.org/wordprocessingml/2006/main" xmlns:w14="http://schemas.microsoft.com/office/word/2010/wordml" xmlns:w15="http://schemas.microsoft.com/office/word/2012/wordml" xmlns:w16cid="http://schemas.microsoft.com/office/word/2016/wordml/cid" xmlns:w16se="http://schemas.microsoft.com/office/word/2015/wordml/symex" mc:Ignorable="w14 w15 w16se w16cid">
+<w:styles xmlns:mc="http://schemas.openxmlformats.org/markup-compatibility/2006" xmlns:r="http://schemas.openxmlformats.org/officeDocument/2006/relationships" xmlns:w="http://schemas.openxmlformats.org/wordprocessingml/2006/main" xmlns:w14="http://schemas.microsoft.com/office/word/2010/wordml" xmlns:w15="http://schemas.microsoft.com/office/word/2012/wordml" xmlns:w16cex="http://schemas.microsoft.com/office/word/2018/wordml/cex" xmlns:w16cid="http://schemas.microsoft.com/office/word/2016/wordml/cid" xmlns:w16="http://schemas.microsoft.com/office/word/2018/wordml" xmlns:w16se="http://schemas.microsoft.com/office/word/2015/wordml/symex" mc:Ignorable="w14 w15 w16se w16cid w16 w16cex">
   <w:docDefaults>
     <w:rPrDefault>
       <w:rPr>
@@ -3230,6 +2858,7 @@
     <w:lsdException w:name="HTML Sample" w:semiHidden="1" w:unhideWhenUsed="1"/>
     <w:lsdException w:name="HTML Typewriter" w:semiHidden="1" w:unhideWhenUsed="1"/>
     <w:lsdException w:name="HTML Variable" w:semiHidden="1" w:unhideWhenUsed="1"/>
+    <w:lsdException w:name="Normal Table" w:semiHidden="1" w:unhideWhenUsed="1"/>
     <w:lsdException w:name="annotation subject" w:semiHidden="1" w:unhideWhenUsed="1"/>
     <w:lsdException w:name="No List" w:semiHidden="1" w:unhideWhenUsed="1"/>
     <w:lsdException w:name="Outline List 1" w:semiHidden="1" w:unhideWhenUsed="1"/>
@@ -3272,8 +2901,11 @@
     <w:lsdException w:name="Table Contemporary" w:semiHidden="1" w:unhideWhenUsed="1"/>
     <w:lsdException w:name="Table Elegant" w:semiHidden="1" w:unhideWhenUsed="1"/>
     <w:lsdException w:name="Table Professional" w:semiHidden="1" w:unhideWhenUsed="1"/>
+    <w:lsdException w:name="Table Subtle 1" w:semiHidden="1" w:unhideWhenUsed="1"/>
     <w:lsdException w:name="Table Subtle 2" w:semiHidden="1" w:unhideWhenUsed="1"/>
     <w:lsdException w:name="Table Web 1" w:semiHidden="1" w:unhideWhenUsed="1"/>
+    <w:lsdException w:name="Table Web 2" w:semiHidden="1" w:unhideWhenUsed="1"/>
+    <w:lsdException w:name="Table Web 3" w:semiHidden="1" w:unhideWhenUsed="1"/>
     <w:lsdException w:name="Balloon Text" w:semiHidden="1" w:unhideWhenUsed="1"/>
     <w:lsdException w:name="Table Grid" w:uiPriority="39"/>
     <w:lsdException w:name="Table Theme" w:semiHidden="1" w:unhideWhenUsed="1"/>

</xml_diff>

<commit_message>
update Experience and Skills
</commit_message>
<xml_diff>
--- a/resume_johnlloydmayol.docx
+++ b/resume_johnlloydmayol.docx
@@ -40,7 +40,7 @@
                 <w:noProof/>
               </w:rPr>
               <w:drawing>
-                <wp:inline distT="0" distB="0" distL="0" distR="0" wp14:anchorId="48E124DF" wp14:editId="00506212">
+                <wp:inline distT="0" distB="0" distL="0" distR="0" wp14:anchorId="48E124DF" wp14:editId="6BC57318">
                   <wp:extent cx="1971675" cy="1971675"/>
                   <wp:effectExtent l="0" t="0" r="9525" b="9525"/>
                   <wp:docPr id="2" name="Picture 2" descr="C:\Users\jlmayol\AppData\Local\Microsoft\Windows\INetCache\Content.Word\2x2.jpg"/>
@@ -57,7 +57,7 @@
                           </pic:cNvPicPr>
                         </pic:nvPicPr>
                         <pic:blipFill>
-                          <a:blip r:embed="rId7" cstate="print">
+                          <a:blip r:embed="rId8" cstate="print">
                             <a:extLst>
                               <a:ext uri="{28A0092B-C50C-407E-A947-70E740481C1C}">
                                 <a14:useLocalDpi xmlns:a14="http://schemas.microsoft.com/office/drawing/2010/main" val="0"/>
@@ -108,8 +108,16 @@
               <w:rPr>
                 <w:b/>
               </w:rPr>
-              <w:t xml:space="preserve">5104 Proper Tunghaan </w:t>
-            </w:r>
+              <w:t xml:space="preserve">5104 Proper </w:t>
+            </w:r>
+            <w:proofErr w:type="spellStart"/>
+            <w:r>
+              <w:rPr>
+                <w:b/>
+              </w:rPr>
+              <w:t>Tunghaan</w:t>
+            </w:r>
+            <w:proofErr w:type="spellEnd"/>
           </w:p>
           <w:p>
             <w:pPr>
@@ -118,11 +126,19 @@
                 <w:b/>
               </w:rPr>
             </w:pPr>
-            <w:r>
-              <w:rPr>
-                <w:b/>
-              </w:rPr>
-              <w:t>Minglanilla, Cebu 6046</w:t>
+            <w:proofErr w:type="spellStart"/>
+            <w:r>
+              <w:rPr>
+                <w:b/>
+              </w:rPr>
+              <w:t>Minglanilla</w:t>
+            </w:r>
+            <w:proofErr w:type="spellEnd"/>
+            <w:r>
+              <w:rPr>
+                <w:b/>
+              </w:rPr>
+              <w:t>, Cebu 6046</w:t>
             </w:r>
           </w:p>
           <w:p>
@@ -332,14 +348,26 @@
           <w:p>
             <w:pPr>
               <w:jc w:val="center"/>
-            </w:pPr>
-            <w:r>
+              <w:rPr>
+                <w:sz w:val="16"/>
+                <w:szCs w:val="18"/>
+              </w:rPr>
+            </w:pPr>
+            <w:r>
+              <w:rPr>
+                <w:sz w:val="16"/>
+                <w:szCs w:val="18"/>
+              </w:rPr>
               <w:t>LINKEDIN</w:t>
             </w:r>
           </w:p>
           <w:p>
             <w:pPr>
               <w:jc w:val="center"/>
+              <w:rPr>
+                <w:sz w:val="16"/>
+                <w:szCs w:val="18"/>
+              </w:rPr>
             </w:pPr>
           </w:p>
           <w:p>
@@ -347,6 +375,43 @@
               <w:jc w:val="center"/>
               <w:rPr>
                 <w:b/>
+                <w:bCs/>
+              </w:rPr>
+            </w:pPr>
+            <w:r>
+              <w:rPr>
+                <w:b/>
+                <w:bCs/>
+              </w:rPr>
+              <w:t>https://join.skype.com/invite/XIuGRihGz2Zf</w:t>
+            </w:r>
+          </w:p>
+          <w:p>
+            <w:pPr>
+              <w:jc w:val="center"/>
+              <w:rPr>
+                <w:sz w:val="16"/>
+                <w:szCs w:val="18"/>
+              </w:rPr>
+            </w:pPr>
+            <w:r>
+              <w:rPr>
+                <w:sz w:val="16"/>
+                <w:szCs w:val="18"/>
+              </w:rPr>
+              <w:t>SKYPE</w:t>
+            </w:r>
+          </w:p>
+          <w:p>
+            <w:pPr>
+              <w:jc w:val="center"/>
+            </w:pPr>
+          </w:p>
+          <w:p>
+            <w:pPr>
+              <w:jc w:val="center"/>
+              <w:rPr>
+                <w:b/>
                 <w:sz w:val="18"/>
               </w:rPr>
             </w:pPr>
@@ -373,8 +438,16 @@
           <w:p>
             <w:pPr>
               <w:jc w:val="center"/>
-            </w:pPr>
-            <w:r>
+              <w:rPr>
+                <w:sz w:val="16"/>
+                <w:szCs w:val="18"/>
+              </w:rPr>
+            </w:pPr>
+            <w:r>
+              <w:rPr>
+                <w:sz w:val="16"/>
+                <w:szCs w:val="18"/>
+              </w:rPr>
               <w:t>ONLINE RESUME</w:t>
             </w:r>
           </w:p>
@@ -529,38 +602,6 @@
                 <w:sz w:val="18"/>
                 <w:szCs w:val="18"/>
               </w:rPr>
-              <w:t>PHOTOSHOP</w:t>
-            </w:r>
-          </w:p>
-          <w:p>
-            <w:pPr>
-              <w:spacing w:line="360" w:lineRule="auto"/>
-              <w:rPr>
-                <w:sz w:val="18"/>
-                <w:szCs w:val="18"/>
-              </w:rPr>
-            </w:pPr>
-            <w:r>
-              <w:rPr>
-                <w:sz w:val="18"/>
-                <w:szCs w:val="18"/>
-              </w:rPr>
-              <w:t>ILLUSTRATOR</w:t>
-            </w:r>
-          </w:p>
-          <w:p>
-            <w:pPr>
-              <w:spacing w:line="360" w:lineRule="auto"/>
-              <w:rPr>
-                <w:sz w:val="18"/>
-                <w:szCs w:val="18"/>
-              </w:rPr>
-            </w:pPr>
-            <w:r>
-              <w:rPr>
-                <w:sz w:val="18"/>
-                <w:szCs w:val="18"/>
-              </w:rPr>
               <w:t>LARAVEL</w:t>
             </w:r>
           </w:p>
@@ -599,7 +640,8 @@
                 <w:sz w:val="18"/>
                 <w:szCs w:val="18"/>
               </w:rPr>
-              <w:t>PHP</w:t>
+              <w:lastRenderedPageBreak/>
+              <w:t>Wordpress</w:t>
             </w:r>
           </w:p>
           <w:p>
@@ -618,8 +660,7 @@
                 <w:sz w:val="18"/>
                 <w:szCs w:val="18"/>
               </w:rPr>
-              <w:lastRenderedPageBreak/>
-              <w:t>Wordpress</w:t>
+              <w:t>PHP</w:t>
             </w:r>
           </w:p>
           <w:p>
@@ -629,16 +670,16 @@
               </w:tabs>
               <w:spacing w:line="360" w:lineRule="auto"/>
               <w:rPr>
-                <w:sz w:val="18"/>
-                <w:szCs w:val="18"/>
-              </w:rPr>
-            </w:pPr>
-            <w:r>
-              <w:rPr>
-                <w:sz w:val="18"/>
-                <w:szCs w:val="18"/>
-              </w:rPr>
-              <w:t>MYSQL</w:t>
+                <w:sz w:val="16"/>
+                <w:szCs w:val="16"/>
+              </w:rPr>
+            </w:pPr>
+            <w:r>
+              <w:rPr>
+                <w:sz w:val="18"/>
+                <w:szCs w:val="20"/>
+              </w:rPr>
+              <w:t>ANGULARJS</w:t>
             </w:r>
           </w:p>
           <w:p>
@@ -657,7 +698,15 @@
                 <w:sz w:val="18"/>
                 <w:szCs w:val="18"/>
               </w:rPr>
-              <w:t>BOOTSTRAP</w:t>
+              <w:t>MYSQL</w:t>
+            </w:r>
+            <w:r>
+              <w:rPr>
+                <w:sz w:val="18"/>
+                <w:szCs w:val="18"/>
+              </w:rPr>
+              <w:br/>
+              <w:t>SASS</w:t>
             </w:r>
           </w:p>
           <w:p>
@@ -676,6 +725,25 @@
                 <w:sz w:val="18"/>
                 <w:szCs w:val="18"/>
               </w:rPr>
+              <w:t>BOOTSTRAP</w:t>
+            </w:r>
+          </w:p>
+          <w:p>
+            <w:pPr>
+              <w:tabs>
+                <w:tab w:val="left" w:pos="2687"/>
+              </w:tabs>
+              <w:spacing w:line="360" w:lineRule="auto"/>
+              <w:rPr>
+                <w:sz w:val="18"/>
+                <w:szCs w:val="18"/>
+              </w:rPr>
+            </w:pPr>
+            <w:r>
+              <w:rPr>
+                <w:sz w:val="18"/>
+                <w:szCs w:val="18"/>
+              </w:rPr>
               <w:t>CSS</w:t>
             </w:r>
           </w:p>
@@ -725,6 +793,52 @@
                 <w:szCs w:val="18"/>
               </w:rPr>
               <w:t>YARN</w:t>
+            </w:r>
+          </w:p>
+          <w:p>
+            <w:pPr>
+              <w:spacing w:line="360" w:lineRule="auto"/>
+              <w:rPr>
+                <w:sz w:val="18"/>
+                <w:szCs w:val="18"/>
+              </w:rPr>
+            </w:pPr>
+            <w:r>
+              <w:rPr>
+                <w:sz w:val="18"/>
+                <w:szCs w:val="18"/>
+              </w:rPr>
+              <w:t xml:space="preserve">ADOBE </w:t>
+            </w:r>
+            <w:r>
+              <w:rPr>
+                <w:sz w:val="18"/>
+                <w:szCs w:val="18"/>
+              </w:rPr>
+              <w:t>PHOTOSHOP</w:t>
+            </w:r>
+          </w:p>
+          <w:p>
+            <w:pPr>
+              <w:spacing w:line="360" w:lineRule="auto"/>
+              <w:rPr>
+                <w:sz w:val="18"/>
+                <w:szCs w:val="18"/>
+              </w:rPr>
+            </w:pPr>
+            <w:r>
+              <w:rPr>
+                <w:sz w:val="18"/>
+                <w:szCs w:val="18"/>
+              </w:rPr>
+              <w:t xml:space="preserve">ADOBE </w:t>
+            </w:r>
+            <w:r>
+              <w:rPr>
+                <w:sz w:val="18"/>
+                <w:szCs w:val="18"/>
+              </w:rPr>
+              <w:t>ILLUSTRATOR</w:t>
             </w:r>
           </w:p>
           <w:p>
@@ -994,30 +1108,127 @@
             </w:r>
           </w:p>
           <w:p>
-            <w:r>
-              <w:t>+ Word</w:t>
-            </w:r>
-            <w:r>
-              <w:t>p</w:t>
-            </w:r>
-            <w:r>
-              <w:t>ress</w:t>
-            </w:r>
-          </w:p>
-          <w:p>
-            <w:r>
-              <w:t xml:space="preserve">+ Laravel, </w:t>
-            </w:r>
-            <w:r>
-              <w:t>SASS</w:t>
-            </w:r>
-            <w:r>
-              <w:t>, CSS, HTML, GIT, and Yarn</w:t>
-            </w:r>
-          </w:p>
-          <w:p>
-            <w:r>
-              <w:t>+ Maintaining Website</w:t>
+            <w:pPr>
+              <w:rPr>
+                <w:szCs w:val="20"/>
+              </w:rPr>
+            </w:pPr>
+            <w:r>
+              <w:t xml:space="preserve">+ </w:t>
+            </w:r>
+            <w:r>
+              <w:rPr>
+                <w:b/>
+                <w:bCs/>
+                <w:szCs w:val="20"/>
+              </w:rPr>
+              <w:t>Maintaining company website</w:t>
+            </w:r>
+          </w:p>
+          <w:p>
+            <w:pPr>
+              <w:pStyle w:val="ListParagraph"/>
+              <w:numPr>
+                <w:ilvl w:val="0"/>
+                <w:numId w:val="2"/>
+              </w:numPr>
+            </w:pPr>
+            <w:r>
+              <w:rPr>
+                <w:rFonts w:ascii="Century Gothic" w:hAnsi="Century Gothic"/>
+                <w:sz w:val="20"/>
+                <w:szCs w:val="20"/>
+              </w:rPr>
+              <w:t>Wordpress (</w:t>
+            </w:r>
+            <w:r>
+              <w:rPr>
+                <w:rFonts w:ascii="Century Gothic" w:hAnsi="Century Gothic"/>
+                <w:sz w:val="20"/>
+                <w:szCs w:val="20"/>
+              </w:rPr>
+              <w:t>ACF, Elementor, and Ninja Form</w:t>
+            </w:r>
+            <w:r>
+              <w:rPr>
+                <w:rFonts w:ascii="Century Gothic" w:hAnsi="Century Gothic"/>
+                <w:sz w:val="20"/>
+                <w:szCs w:val="20"/>
+              </w:rPr>
+              <w:t>)</w:t>
+            </w:r>
+          </w:p>
+          <w:p>
+            <w:pPr>
+              <w:pStyle w:val="ListParagraph"/>
+              <w:numPr>
+                <w:ilvl w:val="0"/>
+                <w:numId w:val="2"/>
+              </w:numPr>
+            </w:pPr>
+            <w:r>
+              <w:rPr>
+                <w:rFonts w:ascii="Century Gothic" w:hAnsi="Century Gothic"/>
+                <w:sz w:val="20"/>
+                <w:szCs w:val="20"/>
+              </w:rPr>
+              <w:t>Editing Photo (Adobe Photoshop and Adobe Illustrator)</w:t>
+            </w:r>
+          </w:p>
+          <w:p>
+            <w:pPr>
+              <w:rPr>
+                <w:b/>
+                <w:bCs/>
+                <w:szCs w:val="20"/>
+              </w:rPr>
+            </w:pPr>
+            <w:r>
+              <w:t xml:space="preserve">+ </w:t>
+            </w:r>
+            <w:r>
+              <w:rPr>
+                <w:b/>
+                <w:bCs/>
+                <w:szCs w:val="20"/>
+              </w:rPr>
+              <w:t xml:space="preserve">Maintaining client website – BUKKENOH </w:t>
+            </w:r>
+            <w:hyperlink r:id="rId9" w:history="1">
+              <w:r>
+                <w:rPr>
+                  <w:rStyle w:val="Hyperlink"/>
+                  <w:rFonts w:ascii="MS Mincho" w:eastAsia="MS Mincho" w:hAnsi="MS Mincho" w:cs="MS Mincho" w:hint="eastAsia"/>
+                  <w:b/>
+                  <w:bCs/>
+                  <w:color w:val="auto"/>
+                  <w:szCs w:val="20"/>
+                  <w:u w:val="none"/>
+                </w:rPr>
+                <w:t>物件王</w:t>
+              </w:r>
+            </w:hyperlink>
+          </w:p>
+          <w:p>
+            <w:pPr>
+              <w:pStyle w:val="ListParagraph"/>
+              <w:numPr>
+                <w:ilvl w:val="0"/>
+                <w:numId w:val="2"/>
+              </w:numPr>
+              <w:rPr>
+                <w:rFonts w:ascii="Century Gothic" w:hAnsi="Century Gothic"/>
+                <w:sz w:val="20"/>
+                <w:szCs w:val="20"/>
+              </w:rPr>
+            </w:pPr>
+            <w:r>
+              <w:rPr>
+                <w:rFonts w:ascii="Century Gothic" w:hAnsi="Century Gothic"/>
+                <w:sz w:val="20"/>
+                <w:szCs w:val="20"/>
+              </w:rPr>
+              <w:t>Laravel, SASS, CSS, HTML, GIT, and Yarn</w:t>
             </w:r>
           </w:p>
           <w:p>
@@ -1101,7 +1312,7 @@
             <w:pPr>
               <w:pStyle w:val="Default"/>
               <w:rPr>
-                <w:bCs/>
+                <w:b/>
                 <w:sz w:val="23"/>
                 <w:szCs w:val="23"/>
               </w:rPr>
@@ -1109,7 +1320,7 @@
             <w:r>
               <w:rPr>
                 <w:rFonts w:ascii="Century Gothic" w:hAnsi="Century Gothic"/>
-                <w:bCs/>
+                <w:b/>
                 <w:sz w:val="20"/>
                 <w:szCs w:val="20"/>
               </w:rPr>
@@ -1117,7 +1328,7 @@
             </w:r>
             <w:r>
               <w:rPr>
-                <w:bCs/>
+                <w:b/>
                 <w:sz w:val="23"/>
                 <w:szCs w:val="23"/>
               </w:rPr>
@@ -1137,7 +1348,13 @@
               <w:t>ag</w:t>
             </w:r>
             <w:r>
-              <w:t>e: Angular.js, PHP, Bootstrap,</w:t>
+              <w:t>e: Angular</w:t>
+            </w:r>
+            <w:r>
+              <w:t>JS</w:t>
+            </w:r>
+            <w:r>
+              <w:t>, PHP, Bootstrap,</w:t>
             </w:r>
             <w:r>
               <w:t xml:space="preserve"> CSS, HTML,</w:t>
@@ -1245,18 +1462,40 @@
           </w:p>
           <w:p>
             <w:r>
-              <w:t>+ Hardware</w:t>
-            </w:r>
-            <w:r>
+              <w:t xml:space="preserve">+ </w:t>
+            </w:r>
+            <w:r>
+              <w:rPr>
+                <w:b/>
+                <w:bCs/>
+              </w:rPr>
+              <w:t>Hardware</w:t>
+            </w:r>
+            <w:r>
+              <w:rPr>
+                <w:b/>
+                <w:bCs/>
+              </w:rPr>
               <w:t xml:space="preserve"> and </w:t>
             </w:r>
             <w:r>
+              <w:rPr>
+                <w:b/>
+                <w:bCs/>
+              </w:rPr>
               <w:t>Software Technical Support</w:t>
             </w:r>
           </w:p>
           <w:p>
             <w:r>
-              <w:t>+ Created Inventory System for the company</w:t>
+              <w:t xml:space="preserve">+ </w:t>
+            </w:r>
+            <w:r>
+              <w:rPr>
+                <w:b/>
+                <w:bCs/>
+              </w:rPr>
+              <w:t>Created Inventory System for the company</w:t>
             </w:r>
           </w:p>
           <w:p>
@@ -1365,29 +1604,63 @@
               <w:t xml:space="preserve">+ </w:t>
             </w:r>
             <w:r>
+              <w:rPr>
+                <w:b/>
+                <w:bCs/>
+              </w:rPr>
               <w:t>Hardware</w:t>
             </w:r>
             <w:r>
+              <w:rPr>
+                <w:b/>
+                <w:bCs/>
+              </w:rPr>
               <w:t xml:space="preserve"> and </w:t>
             </w:r>
             <w:r>
+              <w:rPr>
+                <w:b/>
+                <w:bCs/>
+              </w:rPr>
               <w:t>Software Technical Support</w:t>
             </w:r>
           </w:p>
           <w:p>
             <w:r>
-              <w:t>+ Assisting s</w:t>
-            </w:r>
-            <w:r>
+              <w:t xml:space="preserve">+ </w:t>
+            </w:r>
+            <w:r>
+              <w:rPr>
+                <w:b/>
+                <w:bCs/>
+              </w:rPr>
+              <w:t>Assisting s</w:t>
+            </w:r>
+            <w:r>
+              <w:rPr>
+                <w:b/>
+                <w:bCs/>
+              </w:rPr>
               <w:t>tudents and teachers on computer</w:t>
             </w:r>
             <w:r>
+              <w:rPr>
+                <w:b/>
+                <w:bCs/>
+              </w:rPr>
               <w:t xml:space="preserve"> laboratory</w:t>
             </w:r>
           </w:p>
           <w:p>
             <w:r>
-              <w:t>+ Sorting and filing documents</w:t>
+              <w:t xml:space="preserve">+ </w:t>
+            </w:r>
+            <w:r>
+              <w:rPr>
+                <w:b/>
+                <w:bCs/>
+              </w:rPr>
+              <w:t>Sorting and filing documents</w:t>
             </w:r>
           </w:p>
           <w:p/>
@@ -1800,33 +2073,7 @@
               <w:t xml:space="preserve"> </w:t>
             </w:r>
           </w:p>
-          <w:p>
-            <w:pPr>
-              <w:rPr>
-                <w:rFonts w:ascii="Times New Roman" w:hAnsi="Times New Roman" w:cs="Times New Roman"/>
-                <w:iCs/>
-                <w:szCs w:val="16"/>
-              </w:rPr>
-            </w:pPr>
-          </w:p>
-          <w:p>
-            <w:pPr>
-              <w:rPr>
-                <w:rFonts w:ascii="Times New Roman" w:hAnsi="Times New Roman" w:cs="Times New Roman"/>
-                <w:iCs/>
-                <w:szCs w:val="16"/>
-              </w:rPr>
-            </w:pPr>
-          </w:p>
-          <w:p>
-            <w:pPr>
-              <w:rPr>
-                <w:rFonts w:ascii="Times New Roman" w:hAnsi="Times New Roman" w:cs="Times New Roman"/>
-                <w:iCs/>
-                <w:szCs w:val="16"/>
-              </w:rPr>
-            </w:pPr>
-          </w:p>
+          <w:p/>
           <w:p>
             <w:pPr>
               <w:rPr>
@@ -2305,9 +2552,9 @@
     </w:tbl>
     <w:p/>
     <w:sectPr>
-      <w:footerReference w:type="default" r:id="rId8"/>
-      <w:headerReference w:type="first" r:id="rId9"/>
-      <w:footerReference w:type="first" r:id="rId10"/>
+      <w:footerReference w:type="default" r:id="rId10"/>
+      <w:headerReference w:type="first" r:id="rId11"/>
+      <w:footerReference w:type="first" r:id="rId12"/>
       <w:pgSz w:w="12240" w:h="15840" w:code="1"/>
       <w:pgMar w:top="720" w:right="720" w:bottom="720" w:left="720" w:header="720" w:footer="288" w:gutter="0"/>
       <w:cols w:space="720"/>
@@ -2648,16 +2895,16 @@
           <mc:AlternateContent>
             <mc:Choice Requires="wps">
               <w:drawing>
-                <wp:anchor distT="0" distB="0" distL="114300" distR="114300" simplePos="0" relativeHeight="251659264" behindDoc="0" locked="0" layoutInCell="1" allowOverlap="1" wp14:anchorId="5743F0AC" wp14:editId="5C84E46E">
+                <wp:anchor distT="0" distB="0" distL="114300" distR="114300" simplePos="0" relativeHeight="251659264" behindDoc="0" locked="0" layoutInCell="1" allowOverlap="1" wp14:anchorId="5743F0AC" wp14:editId="631178FA">
                   <wp:simplePos x="0" y="0"/>
                   <wp:positionH relativeFrom="column">
-                    <wp:posOffset>-9525</wp:posOffset>
+                    <wp:posOffset>-7620</wp:posOffset>
                   </wp:positionH>
                   <wp:positionV relativeFrom="paragraph">
-                    <wp:posOffset>-638175</wp:posOffset>
+                    <wp:posOffset>-640080</wp:posOffset>
                   </wp:positionV>
-                  <wp:extent cx="2009775" cy="8372475"/>
-                  <wp:effectExtent l="0" t="0" r="9525" b="9525"/>
+                  <wp:extent cx="2009775" cy="8816340"/>
+                  <wp:effectExtent l="0" t="0" r="9525" b="3810"/>
                   <wp:wrapNone/>
                   <wp:docPr id="1" name="Rectangle 1"/>
                   <wp:cNvGraphicFramePr/>
@@ -2668,7 +2915,7 @@
                         <wps:spPr>
                           <a:xfrm>
                             <a:off x="0" y="0"/>
-                            <a:ext cx="2009775" cy="8372475"/>
+                            <a:ext cx="2009775" cy="8816340"/>
                           </a:xfrm>
                           <a:prstGeom prst="rect">
                             <a:avLst/>
@@ -2719,7 +2966,7 @@
             </mc:Choice>
             <mc:Fallback>
               <w:pict>
-                <v:rect w14:anchorId="0B3001DB" id="Rectangle 1" o:spid="_x0000_s1026" style="position:absolute;margin-left:-.75pt;margin-top:-50.25pt;width:158.25pt;height:659.25pt;z-index:251659264;visibility:visible;mso-wrap-style:square;mso-width-percent:0;mso-height-percent:0;mso-wrap-distance-left:9pt;mso-wrap-distance-top:0;mso-wrap-distance-right:9pt;mso-wrap-distance-bottom:0;mso-position-horizontal:absolute;mso-position-horizontal-relative:text;mso-position-vertical:absolute;mso-position-vertical-relative:text;mso-width-percent:0;mso-height-percent:0;mso-width-relative:margin;mso-height-relative:margin;v-text-anchor:middle" o:gfxdata="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" fillcolor="#f7caac [1301]" stroked="f" strokeweight="1pt"/>
+                <v:rect w14:anchorId="394D5418" id="Rectangle 1" o:spid="_x0000_s1026" style="position:absolute;margin-left:-.6pt;margin-top:-50.4pt;width:158.25pt;height:694.2pt;z-index:251659264;visibility:visible;mso-wrap-style:square;mso-width-percent:0;mso-height-percent:0;mso-wrap-distance-left:9pt;mso-wrap-distance-top:0;mso-wrap-distance-right:9pt;mso-wrap-distance-bottom:0;mso-position-horizontal:absolute;mso-position-horizontal-relative:text;mso-position-vertical:absolute;mso-position-vertical-relative:text;mso-width-percent:0;mso-height-percent:0;mso-width-relative:margin;mso-height-relative:margin;v-text-anchor:middle" o:gfxdata="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" fillcolor="#f7caac [1301]" stroked="f" strokeweight="1pt"/>
               </w:pict>
             </mc:Fallback>
           </mc:AlternateContent>
@@ -2733,6 +2980,245 @@
     </w:pPr>
   </w:p>
 </w:hdr>
+</file>
+
+<file path=word/numbering.xml><?xml version="1.0" encoding="utf-8"?>
+<w:numbering xmlns:wpc="http://schemas.microsoft.com/office/word/2010/wordprocessingCanvas" xmlns:cx="http://schemas.microsoft.com/office/drawing/2014/chartex" xmlns:cx1="http://schemas.microsoft.com/office/drawing/2015/9/8/chartex" xmlns:cx2="http://schemas.microsoft.com/office/drawing/2015/10/21/chartex" xmlns:cx3="http://schemas.microsoft.com/office/drawing/2016/5/9/chartex" xmlns:cx4="http://schemas.microsoft.com/office/drawing/2016/5/10/chartex" xmlns:cx5="http://schemas.microsoft.com/office/drawing/2016/5/11/chartex" xmlns:cx6="http://schemas.microsoft.com/office/drawing/2016/5/12/chartex" xmlns:cx7="http://schemas.microsoft.com/office/drawing/2016/5/13/chartex" xmlns:cx8="http://schemas.microsoft.com/office/drawing/2016/5/14/chartex" xmlns:mc="http://schemas.openxmlformats.org/markup-compatibility/2006" xmlns:aink="http://schemas.microsoft.com/office/drawing/2016/ink" xmlns:am3d="http://schemas.microsoft.com/office/drawing/2017/model3d" xmlns:o="urn:schemas-microsoft-com:office:office" xmlns:r="http://schemas.openxmlformats.org/officeDocument/2006/relationships" xmlns:m="http://schemas.openxmlformats.org/officeDocument/2006/math" xmlns:v="urn:schemas-microsoft-com:vml" xmlns:wp14="http://schemas.microsoft.com/office/word/2010/wordprocessingDrawing" xmlns:wp="http://schemas.openxmlformats.org/drawingml/2006/wordprocessingDrawing" xmlns:w10="urn:schemas-microsoft-com:office:word" xmlns:w="http://schemas.openxmlformats.org/wordprocessingml/2006/main" xmlns:w14="http://schemas.microsoft.com/office/word/2010/wordml" xmlns:w15="http://schemas.microsoft.com/office/word/2012/wordml" xmlns:w16cex="http://schemas.microsoft.com/office/word/2018/wordml/cex" xmlns:w16cid="http://schemas.microsoft.com/office/word/2016/wordml/cid" xmlns:w16="http://schemas.microsoft.com/office/word/2018/wordml" xmlns:w16se="http://schemas.microsoft.com/office/word/2015/wordml/symex" xmlns:wpg="http://schemas.microsoft.com/office/word/2010/wordprocessingGroup" xmlns:wpi="http://schemas.microsoft.com/office/word/2010/wordprocessingInk" xmlns:wne="http://schemas.microsoft.com/office/word/2006/wordml" xmlns:wps="http://schemas.microsoft.com/office/word/2010/wordprocessingShape" mc:Ignorable="w14 w15 w16se w16cid w16 w16cex wp14">
+  <w:abstractNum w:abstractNumId="0" w15:restartNumberingAfterBreak="0">
+    <w:nsid w:val="3D6058EE"/>
+    <w:multiLevelType w:val="hybridMultilevel"/>
+    <w:tmpl w:val="B484D378"/>
+    <w:lvl w:ilvl="0" w:tplc="34090001">
+      <w:start w:val="1"/>
+      <w:numFmt w:val="bullet"/>
+      <w:lvlText w:val=""/>
+      <w:lvlJc w:val="left"/>
+      <w:pPr>
+        <w:ind w:left="720" w:hanging="360"/>
+      </w:pPr>
+      <w:rPr>
+        <w:rFonts w:ascii="Symbol" w:hAnsi="Symbol" w:hint="default"/>
+      </w:rPr>
+    </w:lvl>
+    <w:lvl w:ilvl="1" w:tplc="34090003" w:tentative="1">
+      <w:start w:val="1"/>
+      <w:numFmt w:val="bullet"/>
+      <w:lvlText w:val="o"/>
+      <w:lvlJc w:val="left"/>
+      <w:pPr>
+        <w:ind w:left="1440" w:hanging="360"/>
+      </w:pPr>
+      <w:rPr>
+        <w:rFonts w:ascii="Courier New" w:hAnsi="Courier New" w:cs="Courier New" w:hint="default"/>
+      </w:rPr>
+    </w:lvl>
+    <w:lvl w:ilvl="2" w:tplc="34090005" w:tentative="1">
+      <w:start w:val="1"/>
+      <w:numFmt w:val="bullet"/>
+      <w:lvlText w:val=""/>
+      <w:lvlJc w:val="left"/>
+      <w:pPr>
+        <w:ind w:left="2160" w:hanging="360"/>
+      </w:pPr>
+      <w:rPr>
+        <w:rFonts w:ascii="Wingdings" w:hAnsi="Wingdings" w:hint="default"/>
+      </w:rPr>
+    </w:lvl>
+    <w:lvl w:ilvl="3" w:tplc="34090001" w:tentative="1">
+      <w:start w:val="1"/>
+      <w:numFmt w:val="bullet"/>
+      <w:lvlText w:val=""/>
+      <w:lvlJc w:val="left"/>
+      <w:pPr>
+        <w:ind w:left="2880" w:hanging="360"/>
+      </w:pPr>
+      <w:rPr>
+        <w:rFonts w:ascii="Symbol" w:hAnsi="Symbol" w:hint="default"/>
+      </w:rPr>
+    </w:lvl>
+    <w:lvl w:ilvl="4" w:tplc="34090003" w:tentative="1">
+      <w:start w:val="1"/>
+      <w:numFmt w:val="bullet"/>
+      <w:lvlText w:val="o"/>
+      <w:lvlJc w:val="left"/>
+      <w:pPr>
+        <w:ind w:left="3600" w:hanging="360"/>
+      </w:pPr>
+      <w:rPr>
+        <w:rFonts w:ascii="Courier New" w:hAnsi="Courier New" w:cs="Courier New" w:hint="default"/>
+      </w:rPr>
+    </w:lvl>
+    <w:lvl w:ilvl="5" w:tplc="34090005" w:tentative="1">
+      <w:start w:val="1"/>
+      <w:numFmt w:val="bullet"/>
+      <w:lvlText w:val=""/>
+      <w:lvlJc w:val="left"/>
+      <w:pPr>
+        <w:ind w:left="4320" w:hanging="360"/>
+      </w:pPr>
+      <w:rPr>
+        <w:rFonts w:ascii="Wingdings" w:hAnsi="Wingdings" w:hint="default"/>
+      </w:rPr>
+    </w:lvl>
+    <w:lvl w:ilvl="6" w:tplc="34090001" w:tentative="1">
+      <w:start w:val="1"/>
+      <w:numFmt w:val="bullet"/>
+      <w:lvlText w:val=""/>
+      <w:lvlJc w:val="left"/>
+      <w:pPr>
+        <w:ind w:left="5040" w:hanging="360"/>
+      </w:pPr>
+      <w:rPr>
+        <w:rFonts w:ascii="Symbol" w:hAnsi="Symbol" w:hint="default"/>
+      </w:rPr>
+    </w:lvl>
+    <w:lvl w:ilvl="7" w:tplc="34090003" w:tentative="1">
+      <w:start w:val="1"/>
+      <w:numFmt w:val="bullet"/>
+      <w:lvlText w:val="o"/>
+      <w:lvlJc w:val="left"/>
+      <w:pPr>
+        <w:ind w:left="5760" w:hanging="360"/>
+      </w:pPr>
+      <w:rPr>
+        <w:rFonts w:ascii="Courier New" w:hAnsi="Courier New" w:cs="Courier New" w:hint="default"/>
+      </w:rPr>
+    </w:lvl>
+    <w:lvl w:ilvl="8" w:tplc="34090005" w:tentative="1">
+      <w:start w:val="1"/>
+      <w:numFmt w:val="bullet"/>
+      <w:lvlText w:val=""/>
+      <w:lvlJc w:val="left"/>
+      <w:pPr>
+        <w:ind w:left="6480" w:hanging="360"/>
+      </w:pPr>
+      <w:rPr>
+        <w:rFonts w:ascii="Wingdings" w:hAnsi="Wingdings" w:hint="default"/>
+      </w:rPr>
+    </w:lvl>
+  </w:abstractNum>
+  <w:abstractNum w:abstractNumId="1" w15:restartNumberingAfterBreak="0">
+    <w:nsid w:val="5E163D4F"/>
+    <w:multiLevelType w:val="hybridMultilevel"/>
+    <w:tmpl w:val="50041022"/>
+    <w:lvl w:ilvl="0" w:tplc="3D403DC8">
+      <w:start w:val="1"/>
+      <w:numFmt w:val="bullet"/>
+      <w:lvlText w:val=""/>
+      <w:lvlJc w:val="left"/>
+      <w:pPr>
+        <w:ind w:left="720" w:hanging="360"/>
+      </w:pPr>
+      <w:rPr>
+        <w:rFonts w:ascii="Symbol" w:hAnsi="Symbol" w:hint="default"/>
+        <w:sz w:val="20"/>
+        <w:szCs w:val="20"/>
+      </w:rPr>
+    </w:lvl>
+    <w:lvl w:ilvl="1" w:tplc="34090003" w:tentative="1">
+      <w:start w:val="1"/>
+      <w:numFmt w:val="bullet"/>
+      <w:lvlText w:val="o"/>
+      <w:lvlJc w:val="left"/>
+      <w:pPr>
+        <w:ind w:left="1440" w:hanging="360"/>
+      </w:pPr>
+      <w:rPr>
+        <w:rFonts w:ascii="Courier New" w:hAnsi="Courier New" w:cs="Courier New" w:hint="default"/>
+      </w:rPr>
+    </w:lvl>
+    <w:lvl w:ilvl="2" w:tplc="34090005" w:tentative="1">
+      <w:start w:val="1"/>
+      <w:numFmt w:val="bullet"/>
+      <w:lvlText w:val=""/>
+      <w:lvlJc w:val="left"/>
+      <w:pPr>
+        <w:ind w:left="2160" w:hanging="360"/>
+      </w:pPr>
+      <w:rPr>
+        <w:rFonts w:ascii="Wingdings" w:hAnsi="Wingdings" w:hint="default"/>
+      </w:rPr>
+    </w:lvl>
+    <w:lvl w:ilvl="3" w:tplc="34090001" w:tentative="1">
+      <w:start w:val="1"/>
+      <w:numFmt w:val="bullet"/>
+      <w:lvlText w:val=""/>
+      <w:lvlJc w:val="left"/>
+      <w:pPr>
+        <w:ind w:left="2880" w:hanging="360"/>
+      </w:pPr>
+      <w:rPr>
+        <w:rFonts w:ascii="Symbol" w:hAnsi="Symbol" w:hint="default"/>
+      </w:rPr>
+    </w:lvl>
+    <w:lvl w:ilvl="4" w:tplc="34090003" w:tentative="1">
+      <w:start w:val="1"/>
+      <w:numFmt w:val="bullet"/>
+      <w:lvlText w:val="o"/>
+      <w:lvlJc w:val="left"/>
+      <w:pPr>
+        <w:ind w:left="3600" w:hanging="360"/>
+      </w:pPr>
+      <w:rPr>
+        <w:rFonts w:ascii="Courier New" w:hAnsi="Courier New" w:cs="Courier New" w:hint="default"/>
+      </w:rPr>
+    </w:lvl>
+    <w:lvl w:ilvl="5" w:tplc="34090005" w:tentative="1">
+      <w:start w:val="1"/>
+      <w:numFmt w:val="bullet"/>
+      <w:lvlText w:val=""/>
+      <w:lvlJc w:val="left"/>
+      <w:pPr>
+        <w:ind w:left="4320" w:hanging="360"/>
+      </w:pPr>
+      <w:rPr>
+        <w:rFonts w:ascii="Wingdings" w:hAnsi="Wingdings" w:hint="default"/>
+      </w:rPr>
+    </w:lvl>
+    <w:lvl w:ilvl="6" w:tplc="34090001" w:tentative="1">
+      <w:start w:val="1"/>
+      <w:numFmt w:val="bullet"/>
+      <w:lvlText w:val=""/>
+      <w:lvlJc w:val="left"/>
+      <w:pPr>
+        <w:ind w:left="5040" w:hanging="360"/>
+      </w:pPr>
+      <w:rPr>
+        <w:rFonts w:ascii="Symbol" w:hAnsi="Symbol" w:hint="default"/>
+      </w:rPr>
+    </w:lvl>
+    <w:lvl w:ilvl="7" w:tplc="34090003" w:tentative="1">
+      <w:start w:val="1"/>
+      <w:numFmt w:val="bullet"/>
+      <w:lvlText w:val="o"/>
+      <w:lvlJc w:val="left"/>
+      <w:pPr>
+        <w:ind w:left="5760" w:hanging="360"/>
+      </w:pPr>
+      <w:rPr>
+        <w:rFonts w:ascii="Courier New" w:hAnsi="Courier New" w:cs="Courier New" w:hint="default"/>
+      </w:rPr>
+    </w:lvl>
+    <w:lvl w:ilvl="8" w:tplc="34090005" w:tentative="1">
+      <w:start w:val="1"/>
+      <w:numFmt w:val="bullet"/>
+      <w:lvlText w:val=""/>
+      <w:lvlJc w:val="left"/>
+      <w:pPr>
+        <w:ind w:left="6480" w:hanging="360"/>
+      </w:pPr>
+      <w:rPr>
+        <w:rFonts w:ascii="Wingdings" w:hAnsi="Wingdings" w:hint="default"/>
+      </w:rPr>
+    </w:lvl>
+  </w:abstractNum>
+  <w:num w:numId="1">
+    <w:abstractNumId w:val="0"/>
+  </w:num>
+  <w:num w:numId="2">
+    <w:abstractNumId w:val="1"/>
+  </w:num>
+</w:numbering>
 </file>
 
 <file path=word/styles.xml><?xml version="1.0" encoding="utf-8"?>

</xml_diff>

<commit_message>
add  projects and update the resume
</commit_message>
<xml_diff>
--- a/resume_johnlloydmayol.docx
+++ b/resume_johnlloydmayol.docx
@@ -37,76 +37,6 @@
             <w:r>
               <w:rPr>
                 <w:b/>
-                <w:noProof/>
-              </w:rPr>
-              <w:drawing>
-                <wp:inline distT="0" distB="0" distL="0" distR="0" wp14:anchorId="48E124DF" wp14:editId="6BC57318">
-                  <wp:extent cx="1971675" cy="1971675"/>
-                  <wp:effectExtent l="0" t="0" r="9525" b="9525"/>
-                  <wp:docPr id="2" name="Picture 2" descr="C:\Users\jlmayol\AppData\Local\Microsoft\Windows\INetCache\Content.Word\2x2.jpg"/>
-                  <wp:cNvGraphicFramePr>
-                    <a:graphicFrameLocks xmlns:a="http://schemas.openxmlformats.org/drawingml/2006/main" noChangeAspect="1"/>
-                  </wp:cNvGraphicFramePr>
-                  <a:graphic xmlns:a="http://schemas.openxmlformats.org/drawingml/2006/main">
-                    <a:graphicData uri="http://schemas.openxmlformats.org/drawingml/2006/picture">
-                      <pic:pic xmlns:pic="http://schemas.openxmlformats.org/drawingml/2006/picture">
-                        <pic:nvPicPr>
-                          <pic:cNvPr id="0" name="Picture 3" descr="C:\Users\jlmayol\AppData\Local\Microsoft\Windows\INetCache\Content.Word\2x2.jpg"/>
-                          <pic:cNvPicPr>
-                            <a:picLocks noChangeAspect="1" noChangeArrowheads="1"/>
-                          </pic:cNvPicPr>
-                        </pic:nvPicPr>
-                        <pic:blipFill>
-                          <a:blip r:embed="rId8" cstate="print">
-                            <a:extLst>
-                              <a:ext uri="{28A0092B-C50C-407E-A947-70E740481C1C}">
-                                <a14:useLocalDpi xmlns:a14="http://schemas.microsoft.com/office/drawing/2010/main" val="0"/>
-                              </a:ext>
-                            </a:extLst>
-                          </a:blip>
-                          <a:srcRect/>
-                          <a:stretch>
-                            <a:fillRect/>
-                          </a:stretch>
-                        </pic:blipFill>
-                        <pic:spPr bwMode="auto">
-                          <a:xfrm>
-                            <a:off x="0" y="0"/>
-                            <a:ext cx="1971675" cy="1971675"/>
-                          </a:xfrm>
-                          <a:prstGeom prst="rect">
-                            <a:avLst/>
-                          </a:prstGeom>
-                          <a:noFill/>
-                          <a:ln>
-                            <a:noFill/>
-                          </a:ln>
-                        </pic:spPr>
-                      </pic:pic>
-                    </a:graphicData>
-                  </a:graphic>
-                </wp:inline>
-              </w:drawing>
-            </w:r>
-          </w:p>
-          <w:p>
-            <w:pPr>
-              <w:jc w:val="center"/>
-              <w:rPr>
-                <w:b/>
-              </w:rPr>
-            </w:pPr>
-          </w:p>
-          <w:p>
-            <w:pPr>
-              <w:jc w:val="center"/>
-              <w:rPr>
-                <w:b/>
-              </w:rPr>
-            </w:pPr>
-            <w:r>
-              <w:rPr>
-                <w:b/>
               </w:rPr>
               <w:t xml:space="preserve">5104 Proper </w:t>
             </w:r>
@@ -510,7 +440,7 @@
               <w:t xml:space="preserve">more than </w:t>
             </w:r>
             <w:r>
-              <w:t>1</w:t>
+              <w:t>2</w:t>
             </w:r>
             <w:r>
               <w:t xml:space="preserve"> years of experience in Software Development &amp; Design, Hardware and Software Maintenance an</w:t>
@@ -615,7 +545,7 @@
                 <w:sz w:val="18"/>
                 <w:szCs w:val="18"/>
               </w:rPr>
-              <w:t>LARAVEL</w:t>
+              <w:t>Laravel</w:t>
             </w:r>
           </w:p>
           <w:p>
@@ -634,7 +564,7 @@
                 <w:sz w:val="18"/>
                 <w:szCs w:val="18"/>
               </w:rPr>
-              <w:t>CODEIGNITER</w:t>
+              <w:t>CodeIgniter</w:t>
             </w:r>
           </w:p>
           <w:p>
@@ -653,7 +583,6 @@
                 <w:sz w:val="18"/>
                 <w:szCs w:val="18"/>
               </w:rPr>
-              <w:lastRenderedPageBreak/>
               <w:t>PHP</w:t>
             </w:r>
           </w:p>
@@ -673,7 +602,7 @@
                 <w:sz w:val="18"/>
                 <w:szCs w:val="20"/>
               </w:rPr>
-              <w:t>ANGULARJS</w:t>
+              <w:t>AngularJS</w:t>
             </w:r>
           </w:p>
           <w:p>
@@ -756,6 +685,187 @@
           </w:p>
           <w:p>
             <w:pPr>
+              <w:pStyle w:val="Heading4"/>
+              <w:spacing w:after="0" w:line="360" w:lineRule="auto"/>
+              <w:outlineLvl w:val="3"/>
+            </w:pPr>
+            <w:r>
+              <w:t>DESIGN</w:t>
+            </w:r>
+          </w:p>
+          <w:p>
+            <w:pPr>
+              <w:spacing w:line="360" w:lineRule="auto"/>
+              <w:rPr>
+                <w:sz w:val="18"/>
+                <w:szCs w:val="18"/>
+              </w:rPr>
+            </w:pPr>
+            <w:r>
+              <w:rPr>
+                <w:sz w:val="18"/>
+                <w:szCs w:val="18"/>
+              </w:rPr>
+              <w:t>A</w:t>
+            </w:r>
+            <w:r>
+              <w:rPr>
+                <w:sz w:val="18"/>
+                <w:szCs w:val="18"/>
+              </w:rPr>
+              <w:t>dobe</w:t>
+            </w:r>
+            <w:r>
+              <w:rPr>
+                <w:sz w:val="18"/>
+                <w:szCs w:val="18"/>
+              </w:rPr>
+              <w:t xml:space="preserve"> </w:t>
+            </w:r>
+            <w:r>
+              <w:rPr>
+                <w:sz w:val="18"/>
+                <w:szCs w:val="18"/>
+              </w:rPr>
+              <w:t>P</w:t>
+            </w:r>
+            <w:r>
+              <w:rPr>
+                <w:sz w:val="18"/>
+                <w:szCs w:val="18"/>
+              </w:rPr>
+              <w:t>hotoshop</w:t>
+            </w:r>
+          </w:p>
+          <w:p>
+            <w:pPr>
+              <w:spacing w:line="360" w:lineRule="auto"/>
+              <w:rPr>
+                <w:sz w:val="18"/>
+                <w:szCs w:val="18"/>
+              </w:rPr>
+            </w:pPr>
+            <w:r>
+              <w:rPr>
+                <w:sz w:val="18"/>
+                <w:szCs w:val="18"/>
+              </w:rPr>
+              <w:t>A</w:t>
+            </w:r>
+            <w:r>
+              <w:rPr>
+                <w:sz w:val="18"/>
+                <w:szCs w:val="18"/>
+              </w:rPr>
+              <w:t>dobe Illustrator</w:t>
+            </w:r>
+          </w:p>
+          <w:p>
+            <w:pPr>
+              <w:spacing w:line="360" w:lineRule="auto"/>
+              <w:rPr>
+                <w:sz w:val="18"/>
+                <w:szCs w:val="18"/>
+              </w:rPr>
+            </w:pPr>
+            <w:r>
+              <w:rPr>
+                <w:sz w:val="18"/>
+                <w:szCs w:val="18"/>
+              </w:rPr>
+              <w:lastRenderedPageBreak/>
+              <w:t>Adobe Lightroom</w:t>
+            </w:r>
+            <w:r>
+              <w:rPr>
+                <w:sz w:val="18"/>
+                <w:szCs w:val="18"/>
+              </w:rPr>
+              <w:br/>
+              <w:t>Adobe XD</w:t>
+            </w:r>
+          </w:p>
+          <w:p>
+            <w:pPr>
+              <w:spacing w:line="360" w:lineRule="auto"/>
+              <w:rPr>
+                <w:sz w:val="18"/>
+                <w:szCs w:val="18"/>
+              </w:rPr>
+            </w:pPr>
+            <w:r>
+              <w:rPr>
+                <w:sz w:val="18"/>
+                <w:szCs w:val="18"/>
+              </w:rPr>
+              <w:t>F</w:t>
+            </w:r>
+            <w:r>
+              <w:rPr>
+                <w:sz w:val="18"/>
+                <w:szCs w:val="18"/>
+              </w:rPr>
+              <w:t>ilmora</w:t>
+            </w:r>
+            <w:r>
+              <w:rPr>
+                <w:sz w:val="18"/>
+                <w:szCs w:val="18"/>
+              </w:rPr>
+              <w:t xml:space="preserve"> W</w:t>
+            </w:r>
+            <w:r>
+              <w:rPr>
+                <w:sz w:val="18"/>
+                <w:szCs w:val="18"/>
+              </w:rPr>
+              <w:t>ondershare</w:t>
+            </w:r>
+          </w:p>
+          <w:p>
+            <w:pPr>
+              <w:pStyle w:val="Heading4"/>
+              <w:spacing w:after="0" w:line="360" w:lineRule="auto"/>
+              <w:outlineLvl w:val="3"/>
+            </w:pPr>
+            <w:r>
+              <w:t>TOOL</w:t>
+            </w:r>
+          </w:p>
+          <w:p>
+            <w:pPr>
+              <w:spacing w:line="360" w:lineRule="auto"/>
+              <w:rPr>
+                <w:sz w:val="18"/>
+                <w:szCs w:val="18"/>
+              </w:rPr>
+            </w:pPr>
+            <w:r>
+              <w:rPr>
+                <w:sz w:val="18"/>
+                <w:szCs w:val="18"/>
+              </w:rPr>
+              <w:t>Wordpress</w:t>
+            </w:r>
+          </w:p>
+          <w:p>
+            <w:pPr>
+              <w:spacing w:line="360" w:lineRule="auto"/>
+              <w:rPr>
+                <w:sz w:val="18"/>
+                <w:szCs w:val="18"/>
+              </w:rPr>
+            </w:pPr>
+            <w:r>
+              <w:rPr>
+                <w:sz w:val="18"/>
+                <w:szCs w:val="18"/>
+              </w:rPr>
+              <w:t>GIT</w:t>
+            </w:r>
+          </w:p>
+          <w:p>
+            <w:pPr>
               <w:tabs>
                 <w:tab w:val="left" w:pos="2687"/>
               </w:tabs>
@@ -770,137 +880,7 @@
                 <w:sz w:val="18"/>
                 <w:szCs w:val="18"/>
               </w:rPr>
-              <w:t>TROUBLESHOOT</w:t>
-            </w:r>
-          </w:p>
-          <w:p>
-            <w:pPr>
-              <w:pStyle w:val="Heading4"/>
-              <w:spacing w:after="0" w:line="360" w:lineRule="auto"/>
-              <w:outlineLvl w:val="3"/>
-            </w:pPr>
-            <w:r>
-              <w:t>DESIGN</w:t>
-            </w:r>
-          </w:p>
-          <w:p>
-            <w:pPr>
-              <w:spacing w:line="360" w:lineRule="auto"/>
-              <w:rPr>
-                <w:sz w:val="18"/>
-                <w:szCs w:val="18"/>
-              </w:rPr>
-            </w:pPr>
-            <w:r>
-              <w:rPr>
-                <w:sz w:val="18"/>
-                <w:szCs w:val="18"/>
-              </w:rPr>
-              <w:t xml:space="preserve">ADOBE </w:t>
-            </w:r>
-            <w:r>
-              <w:rPr>
-                <w:sz w:val="18"/>
-                <w:szCs w:val="18"/>
-              </w:rPr>
-              <w:t>PHOTOSHOP</w:t>
-            </w:r>
-          </w:p>
-          <w:p>
-            <w:pPr>
-              <w:spacing w:line="360" w:lineRule="auto"/>
-              <w:rPr>
-                <w:sz w:val="18"/>
-                <w:szCs w:val="18"/>
-              </w:rPr>
-            </w:pPr>
-            <w:r>
-              <w:rPr>
-                <w:sz w:val="18"/>
-                <w:szCs w:val="18"/>
-              </w:rPr>
-              <w:t xml:space="preserve">ADOBE </w:t>
-            </w:r>
-            <w:r>
-              <w:rPr>
-                <w:sz w:val="18"/>
-                <w:szCs w:val="18"/>
-              </w:rPr>
-              <w:t>ILLUSTRATOR</w:t>
-            </w:r>
-          </w:p>
-          <w:p>
-            <w:pPr>
-              <w:spacing w:line="360" w:lineRule="auto"/>
-              <w:rPr>
-                <w:sz w:val="18"/>
-                <w:szCs w:val="18"/>
-              </w:rPr>
-            </w:pPr>
-            <w:r>
-              <w:rPr>
-                <w:sz w:val="18"/>
-                <w:szCs w:val="18"/>
-              </w:rPr>
-              <w:t>ADOBE LIGHTROOM</w:t>
-            </w:r>
-          </w:p>
-          <w:p>
-            <w:pPr>
-              <w:spacing w:line="360" w:lineRule="auto"/>
-              <w:rPr>
-                <w:sz w:val="18"/>
-                <w:szCs w:val="18"/>
-              </w:rPr>
-            </w:pPr>
-            <w:r>
-              <w:rPr>
-                <w:sz w:val="18"/>
-                <w:szCs w:val="18"/>
-              </w:rPr>
-              <w:t>FILMORA WONDERSHARE</w:t>
-            </w:r>
-          </w:p>
-          <w:p>
-            <w:pPr>
-              <w:pStyle w:val="Heading4"/>
-              <w:spacing w:after="0" w:line="360" w:lineRule="auto"/>
-              <w:outlineLvl w:val="3"/>
-            </w:pPr>
-            <w:r>
-              <w:t>TOOL</w:t>
-            </w:r>
-          </w:p>
-          <w:p>
-            <w:pPr>
-              <w:spacing w:line="360" w:lineRule="auto"/>
-              <w:rPr>
-                <w:sz w:val="18"/>
-                <w:szCs w:val="18"/>
-              </w:rPr>
-            </w:pPr>
-            <w:r>
-              <w:rPr>
-                <w:sz w:val="18"/>
-                <w:szCs w:val="18"/>
-              </w:rPr>
-              <w:t>WORDPRESS</w:t>
-            </w:r>
-          </w:p>
-          <w:p>
-            <w:pPr>
-              <w:spacing w:line="360" w:lineRule="auto"/>
-              <w:rPr>
-                <w:sz w:val="18"/>
-                <w:szCs w:val="18"/>
-              </w:rPr>
-            </w:pPr>
-            <w:r>
-              <w:rPr>
-                <w:sz w:val="18"/>
-                <w:szCs w:val="18"/>
-              </w:rPr>
-              <w:t>GIT</w:t>
+              <w:t>Bootstrap</w:t>
             </w:r>
           </w:p>
           <w:p>
@@ -919,7 +899,35 @@
                 <w:sz w:val="18"/>
                 <w:szCs w:val="18"/>
               </w:rPr>
-              <w:t>BOOTSTRAP</w:t>
+              <w:t>Visual</w:t>
+            </w:r>
+            <w:r>
+              <w:rPr>
+                <w:sz w:val="18"/>
+                <w:szCs w:val="18"/>
+              </w:rPr>
+              <w:t xml:space="preserve"> S</w:t>
+            </w:r>
+            <w:r>
+              <w:rPr>
+                <w:sz w:val="18"/>
+                <w:szCs w:val="18"/>
+              </w:rPr>
+              <w:t>tudio</w:t>
+            </w:r>
+            <w:r>
+              <w:rPr>
+                <w:sz w:val="18"/>
+                <w:szCs w:val="18"/>
+              </w:rPr>
+              <w:t xml:space="preserve"> C</w:t>
+            </w:r>
+            <w:r>
+              <w:rPr>
+                <w:sz w:val="18"/>
+                <w:szCs w:val="18"/>
+              </w:rPr>
+              <w:t>ode</w:t>
             </w:r>
           </w:p>
           <w:p>
@@ -938,26 +946,14 @@
                 <w:sz w:val="18"/>
                 <w:szCs w:val="18"/>
               </w:rPr>
-              <w:t>VISUAL STUDIO CODE</w:t>
-            </w:r>
-          </w:p>
-          <w:p>
-            <w:pPr>
-              <w:tabs>
-                <w:tab w:val="left" w:pos="2687"/>
-              </w:tabs>
-              <w:spacing w:line="360" w:lineRule="auto"/>
-              <w:rPr>
-                <w:sz w:val="18"/>
-                <w:szCs w:val="18"/>
-              </w:rPr>
-            </w:pPr>
-            <w:r>
-              <w:rPr>
-                <w:sz w:val="18"/>
-                <w:szCs w:val="18"/>
-              </w:rPr>
-              <w:t>PHPSTORM</w:t>
+              <w:t>PHPS</w:t>
+            </w:r>
+            <w:r>
+              <w:rPr>
+                <w:sz w:val="18"/>
+                <w:szCs w:val="18"/>
+              </w:rPr>
+              <w:t>torm</w:t>
             </w:r>
           </w:p>
           <w:p>
@@ -973,7 +969,7 @@
                 <w:sz w:val="18"/>
                 <w:szCs w:val="24"/>
               </w:rPr>
-              <w:t>MICROSOFT OFFICE</w:t>
+              <w:t>Microsoft Office</w:t>
             </w:r>
           </w:p>
           <w:p>
@@ -989,7 +985,7 @@
                 <w:sz w:val="18"/>
                 <w:szCs w:val="24"/>
               </w:rPr>
-              <w:t>SLACK</w:t>
+              <w:t>Slack</w:t>
             </w:r>
           </w:p>
           <w:p>
@@ -1005,7 +1001,7 @@
                 <w:sz w:val="18"/>
                 <w:szCs w:val="24"/>
               </w:rPr>
-              <w:t>BACKLOG</w:t>
+              <w:t>Backlog</w:t>
             </w:r>
           </w:p>
           <w:p>
@@ -1021,7 +1017,23 @@
                 <w:sz w:val="18"/>
                 <w:szCs w:val="24"/>
               </w:rPr>
-              <w:t>SKYPE</w:t>
+              <w:t>Chatwork</w:t>
+            </w:r>
+          </w:p>
+          <w:p>
+            <w:pPr>
+              <w:spacing w:line="360" w:lineRule="auto"/>
+              <w:rPr>
+                <w:sz w:val="18"/>
+                <w:szCs w:val="24"/>
+              </w:rPr>
+            </w:pPr>
+            <w:r>
+              <w:rPr>
+                <w:sz w:val="18"/>
+                <w:szCs w:val="24"/>
+              </w:rPr>
+              <w:t>Skype</w:t>
             </w:r>
           </w:p>
           <w:p>
@@ -1039,6 +1051,56 @@
               <w:spacing w:line="360" w:lineRule="auto"/>
               <w:rPr>
                 <w:sz w:val="18"/>
+                <w:szCs w:val="18"/>
+              </w:rPr>
+            </w:pPr>
+            <w:r>
+              <w:rPr>
+                <w:sz w:val="18"/>
+                <w:szCs w:val="18"/>
+              </w:rPr>
+              <w:t>Windows</w:t>
+            </w:r>
+          </w:p>
+          <w:p>
+            <w:pPr>
+              <w:spacing w:line="360" w:lineRule="auto"/>
+              <w:rPr>
+                <w:b/>
+                <w:bCs/>
+                <w:szCs w:val="20"/>
+              </w:rPr>
+            </w:pPr>
+            <w:r>
+              <w:rPr>
+                <w:b/>
+                <w:bCs/>
+                <w:szCs w:val="20"/>
+              </w:rPr>
+              <w:t>OTHERS</w:t>
+            </w:r>
+          </w:p>
+          <w:p>
+            <w:pPr>
+              <w:spacing w:line="360" w:lineRule="auto"/>
+              <w:rPr>
+                <w:sz w:val="18"/>
+                <w:szCs w:val="18"/>
+              </w:rPr>
+            </w:pPr>
+            <w:r>
+              <w:rPr>
+                <w:sz w:val="18"/>
+                <w:szCs w:val="18"/>
+              </w:rPr>
+              <w:t>Network – basic</w:t>
+            </w:r>
+          </w:p>
+          <w:p>
+            <w:pPr>
+              <w:spacing w:line="360" w:lineRule="auto"/>
+              <w:rPr>
+                <w:sz w:val="18"/>
                 <w:szCs w:val="24"/>
               </w:rPr>
             </w:pPr>
@@ -1047,7 +1109,7 @@
                 <w:sz w:val="18"/>
                 <w:szCs w:val="18"/>
               </w:rPr>
-              <w:t>WINDOWS</w:t>
+              <w:t>Troubleshooting</w:t>
             </w:r>
           </w:p>
           <w:p>
@@ -1076,7 +1138,7 @@
                 <w:sz w:val="18"/>
                 <w:szCs w:val="24"/>
               </w:rPr>
-              <w:t>COMMUNICATION</w:t>
+              <w:t>Communication</w:t>
             </w:r>
           </w:p>
           <w:p>
@@ -1092,7 +1154,7 @@
                 <w:sz w:val="18"/>
                 <w:szCs w:val="24"/>
               </w:rPr>
-              <w:t>ORGANIZATION</w:t>
+              <w:t xml:space="preserve">Organization </w:t>
             </w:r>
           </w:p>
           <w:p>
@@ -1134,7 +1196,7 @@
             <w:pPr>
               <w:spacing w:line="360" w:lineRule="auto"/>
               <w:rPr>
-                <w:sz w:val="22"/>
+                <w:sz w:val="18"/>
                 <w:szCs w:val="24"/>
               </w:rPr>
             </w:pPr>
@@ -1144,6 +1206,88 @@
                 <w:szCs w:val="24"/>
               </w:rPr>
               <w:t>SOCIAL</w:t>
+            </w:r>
+          </w:p>
+          <w:p>
+            <w:pPr>
+              <w:spacing w:line="360" w:lineRule="auto"/>
+              <w:rPr>
+                <w:b/>
+                <w:bCs/>
+                <w:szCs w:val="28"/>
+              </w:rPr>
+            </w:pPr>
+            <w:r>
+              <w:rPr>
+                <w:b/>
+                <w:bCs/>
+                <w:szCs w:val="28"/>
+              </w:rPr>
+              <w:t>WORKFLOW</w:t>
+            </w:r>
+          </w:p>
+          <w:p>
+            <w:pPr>
+              <w:spacing w:line="360" w:lineRule="auto"/>
+              <w:rPr>
+                <w:sz w:val="18"/>
+                <w:szCs w:val="24"/>
+              </w:rPr>
+            </w:pPr>
+            <w:r>
+              <w:rPr>
+                <w:sz w:val="18"/>
+                <w:szCs w:val="24"/>
+              </w:rPr>
+              <w:t>Responsive Web Design</w:t>
+            </w:r>
+          </w:p>
+          <w:p>
+            <w:pPr>
+              <w:spacing w:line="360" w:lineRule="auto"/>
+              <w:rPr>
+                <w:sz w:val="18"/>
+                <w:szCs w:val="24"/>
+              </w:rPr>
+            </w:pPr>
+            <w:r>
+              <w:rPr>
+                <w:sz w:val="18"/>
+                <w:szCs w:val="24"/>
+              </w:rPr>
+              <w:t>Browser Testing &amp; Debugging</w:t>
+            </w:r>
+          </w:p>
+          <w:p>
+            <w:pPr>
+              <w:spacing w:line="360" w:lineRule="auto"/>
+              <w:rPr>
+                <w:sz w:val="18"/>
+                <w:szCs w:val="24"/>
+              </w:rPr>
+            </w:pPr>
+            <w:r>
+              <w:rPr>
+                <w:sz w:val="18"/>
+                <w:szCs w:val="24"/>
+              </w:rPr>
+              <w:t>Cross Functional Teams</w:t>
+            </w:r>
+          </w:p>
+          <w:p>
+            <w:pPr>
+              <w:spacing w:line="360" w:lineRule="auto"/>
+              <w:rPr>
+                <w:sz w:val="18"/>
+                <w:szCs w:val="24"/>
+              </w:rPr>
+            </w:pPr>
+            <w:r>
+              <w:rPr>
+                <w:sz w:val="18"/>
+                <w:szCs w:val="24"/>
+              </w:rPr>
+              <w:t>Agile Development &amp; Scrum</w:t>
             </w:r>
           </w:p>
           <w:p>
@@ -1271,12 +1415,12 @@
               <w:pStyle w:val="Heading2"/>
               <w:outlineLvl w:val="1"/>
               <w:rPr>
-                <w:sz w:val="22"/>
-              </w:rPr>
-            </w:pPr>
-            <w:r>
-              <w:rPr>
-                <w:sz w:val="22"/>
+                <w:szCs w:val="28"/>
+              </w:rPr>
+            </w:pPr>
+            <w:r>
+              <w:rPr>
+                <w:szCs w:val="28"/>
               </w:rPr>
               <w:t>HiPE Inc.</w:t>
             </w:r>
@@ -1286,15 +1430,25 @@
               <w:pStyle w:val="Heading3"/>
               <w:outlineLvl w:val="2"/>
               <w:rPr>
-                <w:sz w:val="10"/>
+                <w:sz w:val="6"/>
+                <w:szCs w:val="18"/>
               </w:rPr>
             </w:pPr>
             <w:r>
               <w:rPr>
                 <w:color w:val="C45911" w:themeColor="accent2" w:themeShade="BF"/>
-                <w:sz w:val="22"/>
-              </w:rPr>
-              <w:t>Software Developer</w:t>
+                <w:sz w:val="18"/>
+                <w:szCs w:val="18"/>
+              </w:rPr>
+              <w:t>Web</w:t>
+            </w:r>
+            <w:r>
+              <w:rPr>
+                <w:color w:val="C45911" w:themeColor="accent2" w:themeShade="BF"/>
+                <w:sz w:val="18"/>
+                <w:szCs w:val="18"/>
+              </w:rPr>
+              <w:t xml:space="preserve"> Developer</w:t>
             </w:r>
           </w:p>
           <w:p>
@@ -1312,7 +1466,15 @@
                 <w:bCs/>
                 <w:szCs w:val="20"/>
               </w:rPr>
-              <w:t>Maintaining company website</w:t>
+              <w:t>Create new website and m</w:t>
+            </w:r>
+            <w:r>
+              <w:rPr>
+                <w:b/>
+                <w:bCs/>
+                <w:szCs w:val="20"/>
+              </w:rPr>
+              <w:t>aintaining company website</w:t>
             </w:r>
           </w:p>
           <w:p>
@@ -1320,7 +1482,7 @@
               <w:pStyle w:val="ListParagraph"/>
               <w:numPr>
                 <w:ilvl w:val="0"/>
-                <w:numId w:val="2"/>
+                <w:numId w:val="3"/>
               </w:numPr>
             </w:pPr>
             <w:r>
@@ -1353,7 +1515,7 @@
               <w:pStyle w:val="ListParagraph"/>
               <w:numPr>
                 <w:ilvl w:val="0"/>
-                <w:numId w:val="2"/>
+                <w:numId w:val="3"/>
               </w:numPr>
             </w:pPr>
             <w:r>
@@ -1390,30 +1552,61 @@
             </w:r>
           </w:p>
           <w:p>
-            <w:pPr>
-              <w:rPr>
-                <w:b/>
+            <w:r>
+              <w:t>projects:</w:t>
+            </w:r>
+          </w:p>
+          <w:p>
+            <w:pPr>
+              <w:pStyle w:val="ListParagraph"/>
+              <w:numPr>
+                <w:ilvl w:val="0"/>
+                <w:numId w:val="3"/>
+              </w:numPr>
+            </w:pPr>
+            <w:r>
+              <w:t>hipe.asia</w:t>
+            </w:r>
+          </w:p>
+          <w:p>
+            <w:pPr>
+              <w:pStyle w:val="ListParagraph"/>
+              <w:numPr>
+                <w:ilvl w:val="0"/>
+                <w:numId w:val="3"/>
+              </w:numPr>
+            </w:pPr>
+            <w:r>
+              <w:t>en.hipe.asia</w:t>
+            </w:r>
+          </w:p>
+          <w:p>
+            <w:pPr>
+              <w:rPr>
+                <w:szCs w:val="20"/>
+              </w:rPr>
+            </w:pPr>
+          </w:p>
+          <w:p>
+            <w:pPr>
+              <w:pStyle w:val="Heading2"/>
+              <w:outlineLvl w:val="1"/>
+              <w:rPr>
+                <w:szCs w:val="28"/>
+              </w:rPr>
+            </w:pPr>
+            <w:r>
+              <w:rPr>
                 <w:bCs/>
                 <w:szCs w:val="20"/>
               </w:rPr>
-            </w:pPr>
-            <w:r>
-              <w:t xml:space="preserve">+ </w:t>
-            </w:r>
-            <w:r>
-              <w:rPr>
-                <w:b/>
-                <w:bCs/>
-                <w:szCs w:val="20"/>
-              </w:rPr>
-              <w:t xml:space="preserve">Maintaining client website – BUKKENOH </w:t>
-            </w:r>
-            <w:hyperlink r:id="rId9" w:history="1">
+              <w:t xml:space="preserve">BUKKENOH </w:t>
+            </w:r>
+            <w:hyperlink r:id="rId8" w:history="1">
               <w:r>
                 <w:rPr>
                   <w:rStyle w:val="Hyperlink"/>
                   <w:rFonts w:ascii="MS Mincho" w:eastAsia="MS Mincho" w:hAnsi="MS Mincho" w:cs="MS Mincho" w:hint="eastAsia"/>
-                  <w:b/>
                   <w:bCs/>
                   <w:color w:val="auto"/>
                   <w:szCs w:val="20"/>
@@ -1425,10 +1618,38 @@
           </w:p>
           <w:p>
             <w:pPr>
+              <w:rPr>
+                <w:b/>
+                <w:bCs/>
+                <w:szCs w:val="20"/>
+              </w:rPr>
+            </w:pPr>
+            <w:r>
+              <w:t xml:space="preserve">+ </w:t>
+            </w:r>
+            <w:r>
+              <w:rPr>
+                <w:b/>
+                <w:bCs/>
+                <w:szCs w:val="20"/>
+              </w:rPr>
+              <w:t>Create new website and m</w:t>
+            </w:r>
+            <w:r>
+              <w:rPr>
+                <w:b/>
+                <w:bCs/>
+                <w:szCs w:val="20"/>
+              </w:rPr>
+              <w:t>aintaining company website</w:t>
+            </w:r>
+          </w:p>
+          <w:p>
+            <w:pPr>
               <w:pStyle w:val="ListParagraph"/>
               <w:numPr>
                 <w:ilvl w:val="0"/>
-                <w:numId w:val="2"/>
+                <w:numId w:val="3"/>
               </w:numPr>
               <w:rPr>
                 <w:rFonts w:ascii="Century Gothic" w:hAnsi="Century Gothic"/>
@@ -1447,24 +1668,246 @@
           </w:p>
           <w:p>
             <w:pPr>
+              <w:rPr>
+                <w:rStyle w:val="Hyperlink"/>
+                <w:color w:val="auto"/>
+                <w:u w:val="none"/>
+              </w:rPr>
+            </w:pPr>
+            <w:r>
+              <w:t>projects:</w:t>
+            </w:r>
+            <w:r>
+              <w:rPr>
+                <w:rStyle w:val="Hyperlink"/>
+                <w:color w:val="auto"/>
+                <w:u w:val="none"/>
+              </w:rPr>
+              <w:t xml:space="preserve"> </w:t>
+            </w:r>
+          </w:p>
+          <w:p>
+            <w:pPr>
+              <w:numPr>
+                <w:ilvl w:val="0"/>
+                <w:numId w:val="3"/>
+              </w:numPr>
+              <w:shd w:val="clear" w:color="auto" w:fill="FFFFFF"/>
+              <w:spacing w:after="100" w:afterAutospacing="1"/>
+              <w:rPr>
+                <w:rFonts w:ascii="Times New Roman" w:hAnsi="Times New Roman" w:cs="Times New Roman"/>
+                <w:sz w:val="24"/>
+                <w:szCs w:val="28"/>
+              </w:rPr>
+            </w:pPr>
+            <w:hyperlink r:id="rId9" w:history="1">
+              <w:r>
+                <w:rPr>
+                  <w:rStyle w:val="Hyperlink"/>
+                  <w:rFonts w:ascii="Times New Roman" w:hAnsi="Times New Roman" w:cs="Times New Roman"/>
+                  <w:color w:val="auto"/>
+                  <w:sz w:val="24"/>
+                  <w:szCs w:val="28"/>
+                  <w:u w:val="none"/>
+                </w:rPr>
+                <w:t>seicho-fudousan.com</w:t>
+              </w:r>
+            </w:hyperlink>
+          </w:p>
+          <w:p>
+            <w:pPr>
+              <w:numPr>
+                <w:ilvl w:val="0"/>
+                <w:numId w:val="3"/>
+              </w:numPr>
+              <w:shd w:val="clear" w:color="auto" w:fill="FFFFFF"/>
+              <w:spacing w:before="100" w:beforeAutospacing="1" w:after="100" w:afterAutospacing="1"/>
+              <w:rPr>
+                <w:rFonts w:ascii="Times New Roman" w:hAnsi="Times New Roman" w:cs="Times New Roman"/>
+                <w:sz w:val="24"/>
+                <w:szCs w:val="28"/>
+              </w:rPr>
+            </w:pPr>
+            <w:hyperlink r:id="rId10" w:history="1">
+              <w:r>
+                <w:rPr>
+                  <w:rStyle w:val="Hyperlink"/>
+                  <w:rFonts w:ascii="Times New Roman" w:hAnsi="Times New Roman" w:cs="Times New Roman"/>
+                  <w:color w:val="auto"/>
+                  <w:sz w:val="24"/>
+                  <w:szCs w:val="28"/>
+                  <w:u w:val="none"/>
+                </w:rPr>
+                <w:t>suidobi-fudousan.com</w:t>
+              </w:r>
+            </w:hyperlink>
+          </w:p>
+          <w:p>
+            <w:pPr>
+              <w:numPr>
+                <w:ilvl w:val="0"/>
+                <w:numId w:val="3"/>
+              </w:numPr>
+              <w:shd w:val="clear" w:color="auto" w:fill="FFFFFF"/>
+              <w:spacing w:before="100" w:beforeAutospacing="1" w:after="100" w:afterAutospacing="1"/>
+              <w:rPr>
+                <w:rFonts w:ascii="Times New Roman" w:hAnsi="Times New Roman" w:cs="Times New Roman"/>
+                <w:sz w:val="24"/>
+                <w:szCs w:val="28"/>
+              </w:rPr>
+            </w:pPr>
+            <w:hyperlink r:id="rId11" w:history="1">
+              <w:r>
+                <w:rPr>
+                  <w:rStyle w:val="Hyperlink"/>
+                  <w:rFonts w:ascii="Times New Roman" w:hAnsi="Times New Roman" w:cs="Times New Roman"/>
+                  <w:color w:val="auto"/>
+                  <w:sz w:val="24"/>
+                  <w:szCs w:val="28"/>
+                  <w:u w:val="none"/>
+                </w:rPr>
+                <w:t>forest-ie.com</w:t>
+              </w:r>
+            </w:hyperlink>
+          </w:p>
+          <w:p>
+            <w:pPr>
+              <w:numPr>
+                <w:ilvl w:val="0"/>
+                <w:numId w:val="3"/>
+              </w:numPr>
+              <w:shd w:val="clear" w:color="auto" w:fill="FFFFFF"/>
+              <w:spacing w:before="100" w:beforeAutospacing="1" w:after="100" w:afterAutospacing="1"/>
+              <w:rPr>
+                <w:rFonts w:ascii="Times New Roman" w:hAnsi="Times New Roman" w:cs="Times New Roman"/>
+                <w:sz w:val="24"/>
+                <w:szCs w:val="28"/>
+              </w:rPr>
+            </w:pPr>
+            <w:hyperlink r:id="rId12" w:history="1">
+              <w:r>
+                <w:rPr>
+                  <w:rStyle w:val="Hyperlink"/>
+                  <w:rFonts w:ascii="Times New Roman" w:hAnsi="Times New Roman" w:cs="Times New Roman"/>
+                  <w:color w:val="auto"/>
+                  <w:sz w:val="24"/>
+                  <w:szCs w:val="28"/>
+                  <w:u w:val="none"/>
+                </w:rPr>
+                <w:t>momonoki-est.jp</w:t>
+              </w:r>
+            </w:hyperlink>
+          </w:p>
+          <w:p>
+            <w:pPr>
+              <w:numPr>
+                <w:ilvl w:val="0"/>
+                <w:numId w:val="3"/>
+              </w:numPr>
+              <w:shd w:val="clear" w:color="auto" w:fill="FFFFFF"/>
+              <w:spacing w:before="100" w:beforeAutospacing="1" w:after="100" w:afterAutospacing="1"/>
+              <w:rPr>
+                <w:rFonts w:ascii="Times New Roman" w:hAnsi="Times New Roman" w:cs="Times New Roman"/>
+                <w:sz w:val="24"/>
+                <w:szCs w:val="28"/>
+              </w:rPr>
+            </w:pPr>
+            <w:hyperlink r:id="rId13" w:history="1">
+              <w:r>
+                <w:rPr>
+                  <w:rStyle w:val="Hyperlink"/>
+                  <w:rFonts w:ascii="Times New Roman" w:hAnsi="Times New Roman" w:cs="Times New Roman"/>
+                  <w:color w:val="auto"/>
+                  <w:sz w:val="24"/>
+                  <w:szCs w:val="28"/>
+                  <w:u w:val="none"/>
+                </w:rPr>
+                <w:t>harmony-fudousan.jp</w:t>
+              </w:r>
+            </w:hyperlink>
+          </w:p>
+          <w:p>
+            <w:pPr>
+              <w:numPr>
+                <w:ilvl w:val="0"/>
+                <w:numId w:val="3"/>
+              </w:numPr>
+              <w:shd w:val="clear" w:color="auto" w:fill="FFFFFF"/>
+              <w:spacing w:before="100" w:beforeAutospacing="1" w:after="100" w:afterAutospacing="1"/>
+              <w:rPr>
+                <w:rFonts w:ascii="Times New Roman" w:hAnsi="Times New Roman" w:cs="Times New Roman"/>
+                <w:sz w:val="24"/>
+                <w:szCs w:val="28"/>
+              </w:rPr>
+            </w:pPr>
+            <w:hyperlink r:id="rId14" w:history="1">
+              <w:r>
+                <w:rPr>
+                  <w:rStyle w:val="Hyperlink"/>
+                  <w:rFonts w:ascii="Times New Roman" w:hAnsi="Times New Roman" w:cs="Times New Roman"/>
+                  <w:color w:val="auto"/>
+                  <w:sz w:val="24"/>
+                  <w:szCs w:val="28"/>
+                  <w:u w:val="none"/>
+                </w:rPr>
+                <w:t>daiken-rs-estate.jp</w:t>
+              </w:r>
+            </w:hyperlink>
+          </w:p>
+          <w:p>
+            <w:pPr>
+              <w:numPr>
+                <w:ilvl w:val="0"/>
+                <w:numId w:val="3"/>
+              </w:numPr>
+              <w:shd w:val="clear" w:color="auto" w:fill="FFFFFF"/>
+              <w:rPr>
+                <w:rFonts w:ascii="Times New Roman" w:hAnsi="Times New Roman" w:cs="Times New Roman"/>
+                <w:sz w:val="24"/>
+                <w:szCs w:val="28"/>
+              </w:rPr>
+            </w:pPr>
+            <w:hyperlink r:id="rId15" w:history="1">
+              <w:r>
+                <w:rPr>
+                  <w:rStyle w:val="Hyperlink"/>
+                  <w:rFonts w:ascii="Times New Roman" w:hAnsi="Times New Roman" w:cs="Times New Roman"/>
+                  <w:color w:val="auto"/>
+                  <w:sz w:val="24"/>
+                  <w:szCs w:val="28"/>
+                  <w:u w:val="none"/>
+                </w:rPr>
+                <w:t>withbe.jp</w:t>
+              </w:r>
+            </w:hyperlink>
+          </w:p>
+          <w:p>
+            <w:pPr>
+              <w:shd w:val="clear" w:color="auto" w:fill="FFFFFF"/>
+              <w:ind w:left="720"/>
+              <w:rPr>
+                <w:rFonts w:ascii="Times New Roman" w:hAnsi="Times New Roman" w:cs="Times New Roman"/>
+              </w:rPr>
+            </w:pPr>
+          </w:p>
+          <w:p>
+            <w:pPr>
               <w:pStyle w:val="Year"/>
               <w:rPr>
                 <w:sz w:val="18"/>
               </w:rPr>
             </w:pPr>
-          </w:p>
-          <w:p>
-            <w:pPr>
-              <w:pStyle w:val="Year"/>
-              <w:rPr>
-                <w:sz w:val="18"/>
-              </w:rPr>
-            </w:pPr>
             <w:r>
               <w:rPr>
                 <w:sz w:val="18"/>
               </w:rPr>
               <w:t>(</w:t>
+            </w:r>
+            <w:r>
+              <w:rPr>
+                <w:sz w:val="18"/>
+              </w:rPr>
+              <w:t xml:space="preserve">June 2019 - </w:t>
             </w:r>
             <w:r>
               <w:rPr>
@@ -1496,12 +1939,12 @@
               <w:pStyle w:val="Heading2"/>
               <w:outlineLvl w:val="1"/>
               <w:rPr>
-                <w:sz w:val="22"/>
-              </w:rPr>
-            </w:pPr>
-            <w:r>
-              <w:rPr>
-                <w:sz w:val="22"/>
+                <w:szCs w:val="28"/>
+              </w:rPr>
+            </w:pPr>
+            <w:r>
+              <w:rPr>
+                <w:szCs w:val="28"/>
               </w:rPr>
               <w:t>Devcash</w:t>
             </w:r>
@@ -1511,13 +1954,15 @@
               <w:pStyle w:val="Heading3"/>
               <w:outlineLvl w:val="2"/>
               <w:rPr>
-                <w:sz w:val="10"/>
+                <w:sz w:val="6"/>
+                <w:szCs w:val="18"/>
               </w:rPr>
             </w:pPr>
             <w:r>
               <w:rPr>
                 <w:color w:val="C45911" w:themeColor="accent2" w:themeShade="BF"/>
-                <w:sz w:val="22"/>
+                <w:sz w:val="18"/>
+                <w:szCs w:val="18"/>
               </w:rPr>
               <w:t>THESIS</w:t>
             </w:r>
@@ -1640,12 +2085,12 @@
               <w:pStyle w:val="Heading2"/>
               <w:outlineLvl w:val="1"/>
               <w:rPr>
-                <w:sz w:val="22"/>
-              </w:rPr>
-            </w:pPr>
-            <w:r>
-              <w:rPr>
-                <w:sz w:val="22"/>
+                <w:szCs w:val="28"/>
+              </w:rPr>
+            </w:pPr>
+            <w:r>
+              <w:rPr>
+                <w:szCs w:val="28"/>
               </w:rPr>
               <w:t>KREDO IT ABROD INC.</w:t>
             </w:r>
@@ -1655,13 +2100,15 @@
               <w:pStyle w:val="Heading3"/>
               <w:outlineLvl w:val="2"/>
               <w:rPr>
-                <w:sz w:val="10"/>
+                <w:sz w:val="6"/>
+                <w:szCs w:val="18"/>
               </w:rPr>
             </w:pPr>
             <w:r>
               <w:rPr>
                 <w:color w:val="C45911" w:themeColor="accent2" w:themeShade="BF"/>
-                <w:sz w:val="22"/>
+                <w:sz w:val="18"/>
+                <w:szCs w:val="18"/>
               </w:rPr>
               <w:t>ON-THE JOB TRAINING</w:t>
             </w:r>
@@ -1669,7 +2116,8 @@
               <w:rPr>
                 <w:rFonts w:ascii="Times New Roman" w:hAnsi="Times New Roman" w:cs="Times New Roman"/>
                 <w:iCs/>
-                <w:szCs w:val="16"/>
+                <w:sz w:val="22"/>
+                <w:szCs w:val="12"/>
               </w:rPr>
               <w:t xml:space="preserve"> </w:t>
             </w:r>
@@ -1701,6 +2149,12 @@
             </w:r>
           </w:p>
           <w:p>
+            <w:pPr>
+              <w:rPr>
+                <w:b/>
+                <w:bCs/>
+              </w:rPr>
+            </w:pPr>
             <w:r>
               <w:t xml:space="preserve">+ </w:t>
             </w:r>
@@ -1712,14 +2166,7 @@
               <w:t>Created Inventory System for the company</w:t>
             </w:r>
           </w:p>
-          <w:p>
-            <w:pPr>
-              <w:pStyle w:val="Year"/>
-              <w:rPr>
-                <w:sz w:val="18"/>
-              </w:rPr>
-            </w:pPr>
-          </w:p>
+          <w:p/>
           <w:p>
             <w:pPr>
               <w:pStyle w:val="Year"/>
@@ -1781,18 +2228,18 @@
               <w:pStyle w:val="Heading2"/>
               <w:outlineLvl w:val="1"/>
               <w:rPr>
-                <w:sz w:val="22"/>
-              </w:rPr>
-            </w:pPr>
-            <w:r>
-              <w:rPr>
-                <w:sz w:val="22"/>
+                <w:szCs w:val="28"/>
+              </w:rPr>
+            </w:pPr>
+            <w:r>
+              <w:rPr>
+                <w:szCs w:val="28"/>
               </w:rPr>
               <w:t>UNIVERSITY OF CEBU</w:t>
             </w:r>
             <w:r>
               <w:rPr>
-                <w:sz w:val="22"/>
+                <w:szCs w:val="28"/>
               </w:rPr>
               <w:t xml:space="preserve"> – MAIN CAMPUS </w:t>
             </w:r>
@@ -1802,13 +2249,15 @@
               <w:pStyle w:val="Heading3"/>
               <w:outlineLvl w:val="2"/>
               <w:rPr>
-                <w:sz w:val="10"/>
+                <w:sz w:val="6"/>
+                <w:szCs w:val="18"/>
               </w:rPr>
             </w:pPr>
             <w:r>
               <w:rPr>
                 <w:color w:val="C45911" w:themeColor="accent2" w:themeShade="BF"/>
-                <w:sz w:val="22"/>
+                <w:sz w:val="18"/>
+                <w:szCs w:val="18"/>
               </w:rPr>
               <w:t>WORKING SCHOLAR</w:t>
             </w:r>
@@ -1866,6 +2315,12 @@
             </w:r>
           </w:p>
           <w:p>
+            <w:pPr>
+              <w:rPr>
+                <w:b/>
+                <w:bCs/>
+              </w:rPr>
+            </w:pPr>
             <w:r>
               <w:t xml:space="preserve">+ </w:t>
             </w:r>
@@ -1877,6 +2332,23 @@
               <w:t>Sorting and filing documents</w:t>
             </w:r>
           </w:p>
+          <w:p>
+            <w:pPr>
+              <w:rPr>
+                <w:b/>
+                <w:bCs/>
+              </w:rPr>
+            </w:pPr>
+          </w:p>
+          <w:p>
+            <w:pPr>
+              <w:rPr>
+                <w:b/>
+                <w:bCs/>
+              </w:rPr>
+            </w:pPr>
+          </w:p>
+          <w:p/>
           <w:p/>
           <w:p>
             <w:pPr>
@@ -1886,6 +2358,7 @@
               <w:outlineLvl w:val="0"/>
             </w:pPr>
             <w:r>
+              <w:lastRenderedPageBreak/>
               <w:t>EDUCATION</w:t>
             </w:r>
           </w:p>
@@ -1957,12 +2430,12 @@
               <w:pStyle w:val="Heading2"/>
               <w:outlineLvl w:val="1"/>
               <w:rPr>
-                <w:sz w:val="22"/>
-              </w:rPr>
-            </w:pPr>
-            <w:r>
-              <w:rPr>
-                <w:sz w:val="22"/>
+                <w:szCs w:val="28"/>
+              </w:rPr>
+            </w:pPr>
+            <w:r>
+              <w:rPr>
+                <w:szCs w:val="28"/>
               </w:rPr>
               <w:t>University of Cebu – Main Campus</w:t>
             </w:r>
@@ -1974,14 +2447,16 @@
               <w:rPr>
                 <w:b w:val="0"/>
                 <w:color w:val="C45911" w:themeColor="accent2" w:themeShade="BF"/>
-                <w:sz w:val="22"/>
+                <w:sz w:val="18"/>
+                <w:szCs w:val="18"/>
               </w:rPr>
             </w:pPr>
             <w:r>
               <w:rPr>
                 <w:b w:val="0"/>
                 <w:color w:val="C45911" w:themeColor="accent2" w:themeShade="BF"/>
-                <w:sz w:val="22"/>
+                <w:sz w:val="18"/>
+                <w:szCs w:val="18"/>
               </w:rPr>
               <w:t>BACHELOR OF SCIENCE IN INFORMATION TECHNOLOGY</w:t>
             </w:r>
@@ -2041,12 +2516,12 @@
               <w:pStyle w:val="Heading2"/>
               <w:outlineLvl w:val="1"/>
               <w:rPr>
-                <w:sz w:val="22"/>
-              </w:rPr>
-            </w:pPr>
-            <w:r>
-              <w:rPr>
-                <w:sz w:val="22"/>
+                <w:szCs w:val="28"/>
+              </w:rPr>
+            </w:pPr>
+            <w:r>
+              <w:rPr>
+                <w:szCs w:val="28"/>
               </w:rPr>
               <w:t xml:space="preserve">Immaculate Heart of Mary Academy – Minglanilla </w:t>
             </w:r>
@@ -2055,12 +2530,17 @@
             <w:pPr>
               <w:pStyle w:val="Heading2"/>
               <w:outlineLvl w:val="1"/>
+              <w:rPr>
+                <w:sz w:val="22"/>
+                <w:szCs w:val="18"/>
+              </w:rPr>
             </w:pPr>
             <w:r>
               <w:rPr>
                 <w:b w:val="0"/>
                 <w:color w:val="C45911" w:themeColor="accent2" w:themeShade="BF"/>
-                <w:sz w:val="22"/>
+                <w:sz w:val="18"/>
+                <w:szCs w:val="18"/>
               </w:rPr>
               <w:t>HIGH SCHOOL</w:t>
             </w:r>
@@ -2136,16 +2616,19 @@
               <w:pStyle w:val="Heading2"/>
               <w:outlineLvl w:val="1"/>
               <w:rPr>
-                <w:sz w:val="18"/>
-              </w:rPr>
-            </w:pPr>
-            <w:r>
-              <w:rPr>
-                <w:sz w:val="22"/>
+                <w:sz w:val="20"/>
+                <w:szCs w:val="20"/>
+              </w:rPr>
+            </w:pPr>
+            <w:r>
+              <w:rPr>
+                <w:sz w:val="20"/>
+                <w:szCs w:val="20"/>
               </w:rPr>
               <w:t>GDG Cebu – Google Developers Group</w:t>
             </w:r>
           </w:p>
+          <w:p/>
           <w:p>
             <w:pPr>
               <w:pStyle w:val="Year"/>
@@ -2201,17 +2684,19 @@
               <w:pStyle w:val="Heading2"/>
               <w:outlineLvl w:val="1"/>
               <w:rPr>
-                <w:rFonts w:ascii="Times New Roman" w:hAnsi="Times New Roman" w:cs="Times New Roman"/>
-                <w:szCs w:val="20"/>
-              </w:rPr>
-            </w:pPr>
-            <w:r>
-              <w:rPr>
-                <w:sz w:val="22"/>
+                <w:sz w:val="20"/>
+                <w:szCs w:val="20"/>
+              </w:rPr>
+            </w:pPr>
+            <w:r>
+              <w:rPr>
+                <w:sz w:val="20"/>
+                <w:szCs w:val="20"/>
               </w:rPr>
               <w:t>UNIVERSITY OF CEBU – ASSOCIATION OF WORKING SCHOLARS (AWS)</w:t>
             </w:r>
           </w:p>
+          <w:p/>
           <w:p>
             <w:pPr>
               <w:pStyle w:val="Year"/>
@@ -2269,12 +2754,14 @@
               <w:rPr>
                 <w:rFonts w:ascii="Times New Roman" w:hAnsi="Times New Roman" w:cs="Times New Roman"/>
                 <w:iCs/>
-                <w:szCs w:val="16"/>
-              </w:rPr>
-            </w:pPr>
-            <w:r>
-              <w:rPr>
-                <w:sz w:val="22"/>
+                <w:sz w:val="24"/>
+                <w:szCs w:val="14"/>
+              </w:rPr>
+            </w:pPr>
+            <w:r>
+              <w:rPr>
+                <w:sz w:val="20"/>
+                <w:szCs w:val="20"/>
               </w:rPr>
               <w:t>UNIVERSITY OF CEBU – PHILIPPINE SOCIETY OF INFORMATION TECHNOLOGY STUDENT (PSITS)</w:t>
             </w:r>
@@ -2282,21 +2769,13 @@
               <w:rPr>
                 <w:rFonts w:ascii="Times New Roman" w:hAnsi="Times New Roman" w:cs="Times New Roman"/>
                 <w:iCs/>
-                <w:szCs w:val="16"/>
+                <w:sz w:val="24"/>
+                <w:szCs w:val="14"/>
               </w:rPr>
               <w:t xml:space="preserve"> </w:t>
             </w:r>
           </w:p>
           <w:p/>
-          <w:p>
-            <w:pPr>
-              <w:rPr>
-                <w:rFonts w:ascii="Times New Roman" w:hAnsi="Times New Roman" w:cs="Times New Roman"/>
-                <w:iCs/>
-                <w:szCs w:val="16"/>
-              </w:rPr>
-            </w:pPr>
-          </w:p>
           <w:p>
             <w:pPr>
               <w:pStyle w:val="Heading1"/>
@@ -2337,28 +2816,19 @@
               <w:pStyle w:val="Heading2"/>
               <w:outlineLvl w:val="1"/>
               <w:rPr>
-                <w:sz w:val="22"/>
-              </w:rPr>
-            </w:pPr>
-            <w:r>
-              <w:rPr>
-                <w:sz w:val="22"/>
-              </w:rPr>
-              <w:t xml:space="preserve">Building Entrepreneurial Ecosystem to Enhance Higher Education Value-Added for Better Graduate Employability (BEEHIVE) </w:t>
-            </w:r>
-            <w:r>
-              <w:rPr>
-                <w:sz w:val="22"/>
-              </w:rPr>
-              <w:t>–</w:t>
-            </w:r>
-            <w:r>
-              <w:rPr>
-                <w:sz w:val="22"/>
-              </w:rPr>
-              <w:t xml:space="preserve"> MOOC</w:t>
-            </w:r>
-          </w:p>
+                <w:sz w:val="20"/>
+                <w:szCs w:val="20"/>
+              </w:rPr>
+            </w:pPr>
+            <w:r>
+              <w:rPr>
+                <w:sz w:val="20"/>
+                <w:szCs w:val="20"/>
+              </w:rPr>
+              <w:t>Building Entrepreneurial Ecosystem to Enhance Higher Education Value-Added for Better Graduate Employability (BEEHIVE) – MOOC</w:t>
+            </w:r>
+          </w:p>
+          <w:p/>
           <w:p>
             <w:pPr>
               <w:pStyle w:val="Year"/>
@@ -2378,29 +2848,34 @@
               <w:pStyle w:val="Heading2"/>
               <w:outlineLvl w:val="1"/>
               <w:rPr>
-                <w:sz w:val="22"/>
-              </w:rPr>
-            </w:pPr>
-            <w:r>
-              <w:rPr>
-                <w:sz w:val="22"/>
+                <w:sz w:val="20"/>
+                <w:szCs w:val="20"/>
+              </w:rPr>
+            </w:pPr>
+            <w:r>
+              <w:rPr>
+                <w:sz w:val="20"/>
+                <w:szCs w:val="20"/>
               </w:rPr>
               <w:t>5</w:t>
             </w:r>
             <w:r>
               <w:rPr>
-                <w:sz w:val="22"/>
+                <w:sz w:val="20"/>
+                <w:szCs w:val="20"/>
                 <w:vertAlign w:val="superscript"/>
               </w:rPr>
               <w:t>th</w:t>
             </w:r>
             <w:r>
               <w:rPr>
-                <w:sz w:val="22"/>
+                <w:sz w:val="20"/>
+                <w:szCs w:val="20"/>
               </w:rPr>
               <w:t xml:space="preserve"> UC-ICT Congress “Sharpening Junior Mobile Technologists”</w:t>
             </w:r>
           </w:p>
+          <w:p/>
           <w:p>
             <w:pPr>
               <w:pStyle w:val="Year"/>
@@ -2426,25 +2901,29 @@
               <w:pStyle w:val="Heading2"/>
               <w:outlineLvl w:val="1"/>
               <w:rPr>
-                <w:sz w:val="22"/>
-              </w:rPr>
-            </w:pPr>
-            <w:r>
-              <w:rPr>
-                <w:sz w:val="22"/>
+                <w:sz w:val="20"/>
+                <w:szCs w:val="20"/>
+              </w:rPr>
+            </w:pPr>
+            <w:r>
+              <w:rPr>
+                <w:sz w:val="20"/>
+                <w:szCs w:val="20"/>
               </w:rPr>
               <w:t>4</w:t>
             </w:r>
             <w:r>
               <w:rPr>
-                <w:sz w:val="22"/>
+                <w:sz w:val="20"/>
+                <w:szCs w:val="20"/>
                 <w:vertAlign w:val="superscript"/>
               </w:rPr>
               <w:t>th</w:t>
             </w:r>
             <w:r>
               <w:rPr>
-                <w:sz w:val="22"/>
+                <w:sz w:val="20"/>
+                <w:szCs w:val="20"/>
               </w:rPr>
               <w:t xml:space="preserve"> UC-ICT Congress “Shaping up Creative Minds through Great UX Design”</w:t>
             </w:r>
@@ -2473,12 +2952,14 @@
               <w:pStyle w:val="Heading2"/>
               <w:outlineLvl w:val="1"/>
               <w:rPr>
-                <w:sz w:val="22"/>
-              </w:rPr>
-            </w:pPr>
-            <w:r>
-              <w:rPr>
-                <w:sz w:val="22"/>
+                <w:sz w:val="20"/>
+                <w:szCs w:val="20"/>
+              </w:rPr>
+            </w:pPr>
+            <w:r>
+              <w:rPr>
+                <w:sz w:val="20"/>
+                <w:szCs w:val="20"/>
               </w:rPr>
               <w:t>Ms. Ma. Catherine Carumba</w:t>
             </w:r>
@@ -2549,36 +3030,42 @@
               <w:pStyle w:val="Heading2"/>
               <w:outlineLvl w:val="1"/>
               <w:rPr>
-                <w:sz w:val="22"/>
-              </w:rPr>
-            </w:pPr>
-            <w:r>
-              <w:rPr>
-                <w:sz w:val="22"/>
+                <w:sz w:val="20"/>
+                <w:szCs w:val="20"/>
+              </w:rPr>
+            </w:pPr>
+            <w:r>
+              <w:rPr>
+                <w:sz w:val="20"/>
+                <w:szCs w:val="20"/>
               </w:rPr>
               <w:t>Ms. Lina J. Perez</w:t>
             </w:r>
             <w:r>
               <w:rPr>
-                <w:sz w:val="22"/>
+                <w:sz w:val="20"/>
+                <w:szCs w:val="20"/>
               </w:rPr>
               <w:t xml:space="preserve">              </w:t>
             </w:r>
             <w:r>
               <w:rPr>
-                <w:sz w:val="22"/>
+                <w:sz w:val="20"/>
+                <w:szCs w:val="20"/>
               </w:rPr>
               <w:t xml:space="preserve">    </w:t>
             </w:r>
             <w:r>
               <w:rPr>
-                <w:sz w:val="22"/>
+                <w:sz w:val="20"/>
+                <w:szCs w:val="20"/>
               </w:rPr>
               <w:t xml:space="preserve">   </w:t>
             </w:r>
             <w:r>
               <w:rPr>
-                <w:sz w:val="22"/>
+                <w:sz w:val="20"/>
+                <w:szCs w:val="20"/>
               </w:rPr>
               <w:t xml:space="preserve">             </w:t>
             </w:r>
@@ -2689,13 +3176,13 @@
               <w:spacing w:line="220" w:lineRule="exact"/>
               <w:rPr>
                 <w:b/>
-                <w:sz w:val="22"/>
-              </w:rPr>
-            </w:pPr>
-            <w:r>
-              <w:rPr>
-                <w:b/>
-                <w:sz w:val="22"/>
+                <w:szCs w:val="20"/>
+              </w:rPr>
+            </w:pPr>
+            <w:r>
+              <w:rPr>
+                <w:b/>
+                <w:szCs w:val="20"/>
               </w:rPr>
               <w:t>Ms. Jerrah Marie Son</w:t>
             </w:r>
@@ -2765,9 +3252,9 @@
     </w:tbl>
     <w:p/>
     <w:sectPr>
-      <w:footerReference w:type="default" r:id="rId10"/>
-      <w:headerReference w:type="first" r:id="rId11"/>
-      <w:footerReference w:type="first" r:id="rId12"/>
+      <w:footerReference w:type="default" r:id="rId16"/>
+      <w:headerReference w:type="first" r:id="rId17"/>
+      <w:footerReference w:type="first" r:id="rId18"/>
       <w:pgSz w:w="12240" w:h="15840" w:code="1"/>
       <w:pgMar w:top="720" w:right="720" w:bottom="720" w:left="720" w:header="720" w:footer="288" w:gutter="0"/>
       <w:cols w:space="720"/>
@@ -3108,7 +3595,7 @@
           <mc:AlternateContent>
             <mc:Choice Requires="wps">
               <w:drawing>
-                <wp:anchor distT="0" distB="0" distL="114300" distR="114300" simplePos="0" relativeHeight="251659264" behindDoc="0" locked="0" layoutInCell="1" allowOverlap="1" wp14:anchorId="5743F0AC" wp14:editId="39748917">
+                <wp:anchor distT="0" distB="0" distL="114300" distR="114300" simplePos="0" relativeHeight="251659264" behindDoc="0" locked="0" layoutInCell="1" allowOverlap="1" wp14:anchorId="5743F0AC" wp14:editId="348FE454">
                   <wp:simplePos x="0" y="0"/>
                   <wp:positionH relativeFrom="column">
                     <wp:posOffset>-7620</wp:posOffset>
@@ -3116,7 +3603,7 @@
                   <wp:positionV relativeFrom="paragraph">
                     <wp:posOffset>-640080</wp:posOffset>
                   </wp:positionV>
-                  <wp:extent cx="2009775" cy="9029700"/>
+                  <wp:extent cx="2009775" cy="6743700"/>
                   <wp:effectExtent l="0" t="0" r="9525" b="0"/>
                   <wp:wrapNone/>
                   <wp:docPr id="1" name="Rectangle 1"/>
@@ -3128,7 +3615,7 @@
                         <wps:spPr>
                           <a:xfrm>
                             <a:off x="0" y="0"/>
-                            <a:ext cx="2009775" cy="9029700"/>
+                            <a:ext cx="2009775" cy="6743700"/>
                           </a:xfrm>
                           <a:prstGeom prst="rect">
                             <a:avLst/>
@@ -3179,7 +3666,7 @@
             </mc:Choice>
             <mc:Fallback>
               <w:pict>
-                <v:rect w14:anchorId="2901945B" id="Rectangle 1" o:spid="_x0000_s1026" style="position:absolute;margin-left:-.6pt;margin-top:-50.4pt;width:158.25pt;height:711pt;z-index:251659264;visibility:visible;mso-wrap-style:square;mso-width-percent:0;mso-height-percent:0;mso-wrap-distance-left:9pt;mso-wrap-distance-top:0;mso-wrap-distance-right:9pt;mso-wrap-distance-bottom:0;mso-position-horizontal:absolute;mso-position-horizontal-relative:text;mso-position-vertical:absolute;mso-position-vertical-relative:text;mso-width-percent:0;mso-height-percent:0;mso-width-relative:margin;mso-height-relative:margin;v-text-anchor:middle" o:gfxdata="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" fillcolor="#f7caac [1301]" stroked="f" strokeweight="1pt"/>
+                <v:rect w14:anchorId="2F27C438" id="Rectangle 1" o:spid="_x0000_s1026" style="position:absolute;margin-left:-.6pt;margin-top:-50.4pt;width:158.25pt;height:531pt;z-index:251659264;visibility:visible;mso-wrap-style:square;mso-width-percent:0;mso-height-percent:0;mso-wrap-distance-left:9pt;mso-wrap-distance-top:0;mso-wrap-distance-right:9pt;mso-wrap-distance-bottom:0;mso-position-horizontal:absolute;mso-position-horizontal-relative:text;mso-position-vertical:absolute;mso-position-vertical-relative:text;mso-width-percent:0;mso-height-percent:0;mso-width-relative:margin;mso-height-relative:margin;v-text-anchor:middle" o:gfxdata="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" fillcolor="#f7caac [1301]" stroked="f" strokeweight="1pt"/>
               </w:pict>
             </mc:Fallback>
           </mc:AlternateContent>
@@ -3198,6 +3685,119 @@
 <file path=word/numbering.xml><?xml version="1.0" encoding="utf-8"?>
 <w:numbering xmlns:wpc="http://schemas.microsoft.com/office/word/2010/wordprocessingCanvas" xmlns:cx="http://schemas.microsoft.com/office/drawing/2014/chartex" xmlns:cx1="http://schemas.microsoft.com/office/drawing/2015/9/8/chartex" xmlns:cx2="http://schemas.microsoft.com/office/drawing/2015/10/21/chartex" xmlns:cx3="http://schemas.microsoft.com/office/drawing/2016/5/9/chartex" xmlns:cx4="http://schemas.microsoft.com/office/drawing/2016/5/10/chartex" xmlns:cx5="http://schemas.microsoft.com/office/drawing/2016/5/11/chartex" xmlns:cx6="http://schemas.microsoft.com/office/drawing/2016/5/12/chartex" xmlns:cx7="http://schemas.microsoft.com/office/drawing/2016/5/13/chartex" xmlns:cx8="http://schemas.microsoft.com/office/drawing/2016/5/14/chartex" xmlns:mc="http://schemas.openxmlformats.org/markup-compatibility/2006" xmlns:aink="http://schemas.microsoft.com/office/drawing/2016/ink" xmlns:am3d="http://schemas.microsoft.com/office/drawing/2017/model3d" xmlns:o="urn:schemas-microsoft-com:office:office" xmlns:r="http://schemas.openxmlformats.org/officeDocument/2006/relationships" xmlns:m="http://schemas.openxmlformats.org/officeDocument/2006/math" xmlns:v="urn:schemas-microsoft-com:vml" xmlns:wp14="http://schemas.microsoft.com/office/word/2010/wordprocessingDrawing" xmlns:wp="http://schemas.openxmlformats.org/drawingml/2006/wordprocessingDrawing" xmlns:w10="urn:schemas-microsoft-com:office:word" xmlns:w="http://schemas.openxmlformats.org/wordprocessingml/2006/main" xmlns:w14="http://schemas.microsoft.com/office/word/2010/wordml" xmlns:w15="http://schemas.microsoft.com/office/word/2012/wordml" xmlns:w16cex="http://schemas.microsoft.com/office/word/2018/wordml/cex" xmlns:w16cid="http://schemas.microsoft.com/office/word/2016/wordml/cid" xmlns:w16="http://schemas.microsoft.com/office/word/2018/wordml" xmlns:w16se="http://schemas.microsoft.com/office/word/2015/wordml/symex" xmlns:wpg="http://schemas.microsoft.com/office/word/2010/wordprocessingGroup" xmlns:wpi="http://schemas.microsoft.com/office/word/2010/wordprocessingInk" xmlns:wne="http://schemas.microsoft.com/office/word/2006/wordml" xmlns:wps="http://schemas.microsoft.com/office/word/2010/wordprocessingShape" mc:Ignorable="w14 w15 w16se w16cid w16 w16cex wp14">
   <w:abstractNum w:abstractNumId="0" w15:restartNumberingAfterBreak="0">
+    <w:nsid w:val="0DED73AB"/>
+    <w:multiLevelType w:val="hybridMultilevel"/>
+    <w:tmpl w:val="720C936E"/>
+    <w:lvl w:ilvl="0" w:tplc="34090001">
+      <w:start w:val="1"/>
+      <w:numFmt w:val="bullet"/>
+      <w:lvlText w:val=""/>
+      <w:lvlJc w:val="left"/>
+      <w:pPr>
+        <w:ind w:left="720" w:hanging="360"/>
+      </w:pPr>
+      <w:rPr>
+        <w:rFonts w:ascii="Symbol" w:hAnsi="Symbol" w:hint="default"/>
+      </w:rPr>
+    </w:lvl>
+    <w:lvl w:ilvl="1" w:tplc="34090003" w:tentative="1">
+      <w:start w:val="1"/>
+      <w:numFmt w:val="bullet"/>
+      <w:lvlText w:val="o"/>
+      <w:lvlJc w:val="left"/>
+      <w:pPr>
+        <w:ind w:left="1440" w:hanging="360"/>
+      </w:pPr>
+      <w:rPr>
+        <w:rFonts w:ascii="Courier New" w:hAnsi="Courier New" w:cs="Courier New" w:hint="default"/>
+      </w:rPr>
+    </w:lvl>
+    <w:lvl w:ilvl="2" w:tplc="34090005" w:tentative="1">
+      <w:start w:val="1"/>
+      <w:numFmt w:val="bullet"/>
+      <w:lvlText w:val=""/>
+      <w:lvlJc w:val="left"/>
+      <w:pPr>
+        <w:ind w:left="2160" w:hanging="360"/>
+      </w:pPr>
+      <w:rPr>
+        <w:rFonts w:ascii="Wingdings" w:hAnsi="Wingdings" w:hint="default"/>
+      </w:rPr>
+    </w:lvl>
+    <w:lvl w:ilvl="3" w:tplc="34090001" w:tentative="1">
+      <w:start w:val="1"/>
+      <w:numFmt w:val="bullet"/>
+      <w:lvlText w:val=""/>
+      <w:lvlJc w:val="left"/>
+      <w:pPr>
+        <w:ind w:left="2880" w:hanging="360"/>
+      </w:pPr>
+      <w:rPr>
+        <w:rFonts w:ascii="Symbol" w:hAnsi="Symbol" w:hint="default"/>
+      </w:rPr>
+    </w:lvl>
+    <w:lvl w:ilvl="4" w:tplc="34090003" w:tentative="1">
+      <w:start w:val="1"/>
+      <w:numFmt w:val="bullet"/>
+      <w:lvlText w:val="o"/>
+      <w:lvlJc w:val="left"/>
+      <w:pPr>
+        <w:ind w:left="3600" w:hanging="360"/>
+      </w:pPr>
+      <w:rPr>
+        <w:rFonts w:ascii="Courier New" w:hAnsi="Courier New" w:cs="Courier New" w:hint="default"/>
+      </w:rPr>
+    </w:lvl>
+    <w:lvl w:ilvl="5" w:tplc="34090005" w:tentative="1">
+      <w:start w:val="1"/>
+      <w:numFmt w:val="bullet"/>
+      <w:lvlText w:val=""/>
+      <w:lvlJc w:val="left"/>
+      <w:pPr>
+        <w:ind w:left="4320" w:hanging="360"/>
+      </w:pPr>
+      <w:rPr>
+        <w:rFonts w:ascii="Wingdings" w:hAnsi="Wingdings" w:hint="default"/>
+      </w:rPr>
+    </w:lvl>
+    <w:lvl w:ilvl="6" w:tplc="34090001" w:tentative="1">
+      <w:start w:val="1"/>
+      <w:numFmt w:val="bullet"/>
+      <w:lvlText w:val=""/>
+      <w:lvlJc w:val="left"/>
+      <w:pPr>
+        <w:ind w:left="5040" w:hanging="360"/>
+      </w:pPr>
+      <w:rPr>
+        <w:rFonts w:ascii="Symbol" w:hAnsi="Symbol" w:hint="default"/>
+      </w:rPr>
+    </w:lvl>
+    <w:lvl w:ilvl="7" w:tplc="34090003" w:tentative="1">
+      <w:start w:val="1"/>
+      <w:numFmt w:val="bullet"/>
+      <w:lvlText w:val="o"/>
+      <w:lvlJc w:val="left"/>
+      <w:pPr>
+        <w:ind w:left="5760" w:hanging="360"/>
+      </w:pPr>
+      <w:rPr>
+        <w:rFonts w:ascii="Courier New" w:hAnsi="Courier New" w:cs="Courier New" w:hint="default"/>
+      </w:rPr>
+    </w:lvl>
+    <w:lvl w:ilvl="8" w:tplc="34090005" w:tentative="1">
+      <w:start w:val="1"/>
+      <w:numFmt w:val="bullet"/>
+      <w:lvlText w:val=""/>
+      <w:lvlJc w:val="left"/>
+      <w:pPr>
+        <w:ind w:left="6480" w:hanging="360"/>
+      </w:pPr>
+      <w:rPr>
+        <w:rFonts w:ascii="Wingdings" w:hAnsi="Wingdings" w:hint="default"/>
+      </w:rPr>
+    </w:lvl>
+  </w:abstractNum>
+  <w:abstractNum w:abstractNumId="1" w15:restartNumberingAfterBreak="0">
     <w:nsid w:val="3D6058EE"/>
     <w:multiLevelType w:val="hybridMultilevel"/>
     <w:tmpl w:val="B484D378"/>
@@ -3310,7 +3910,156 @@
       </w:rPr>
     </w:lvl>
   </w:abstractNum>
-  <w:abstractNum w:abstractNumId="1" w15:restartNumberingAfterBreak="0">
+  <w:abstractNum w:abstractNumId="2" w15:restartNumberingAfterBreak="0">
+    <w:nsid w:val="59C93D9C"/>
+    <w:multiLevelType w:val="multilevel"/>
+    <w:tmpl w:val="7F4ADADE"/>
+    <w:lvl w:ilvl="0">
+      <w:start w:val="1"/>
+      <w:numFmt w:val="bullet"/>
+      <w:lvlText w:val=""/>
+      <w:lvlJc w:val="left"/>
+      <w:pPr>
+        <w:tabs>
+          <w:tab w:val="num" w:pos="720"/>
+        </w:tabs>
+        <w:ind w:left="720" w:hanging="360"/>
+      </w:pPr>
+      <w:rPr>
+        <w:rFonts w:ascii="Symbol" w:hAnsi="Symbol" w:hint="default"/>
+        <w:sz w:val="20"/>
+      </w:rPr>
+    </w:lvl>
+    <w:lvl w:ilvl="1" w:tentative="1">
+      <w:start w:val="1"/>
+      <w:numFmt w:val="bullet"/>
+      <w:lvlText w:val="o"/>
+      <w:lvlJc w:val="left"/>
+      <w:pPr>
+        <w:tabs>
+          <w:tab w:val="num" w:pos="1440"/>
+        </w:tabs>
+        <w:ind w:left="1440" w:hanging="360"/>
+      </w:pPr>
+      <w:rPr>
+        <w:rFonts w:ascii="Courier New" w:hAnsi="Courier New" w:hint="default"/>
+        <w:sz w:val="20"/>
+      </w:rPr>
+    </w:lvl>
+    <w:lvl w:ilvl="2" w:tentative="1">
+      <w:start w:val="1"/>
+      <w:numFmt w:val="bullet"/>
+      <w:lvlText w:val=""/>
+      <w:lvlJc w:val="left"/>
+      <w:pPr>
+        <w:tabs>
+          <w:tab w:val="num" w:pos="2160"/>
+        </w:tabs>
+        <w:ind w:left="2160" w:hanging="360"/>
+      </w:pPr>
+      <w:rPr>
+        <w:rFonts w:ascii="Wingdings" w:hAnsi="Wingdings" w:hint="default"/>
+        <w:sz w:val="20"/>
+      </w:rPr>
+    </w:lvl>
+    <w:lvl w:ilvl="3" w:tentative="1">
+      <w:start w:val="1"/>
+      <w:numFmt w:val="bullet"/>
+      <w:lvlText w:val=""/>
+      <w:lvlJc w:val="left"/>
+      <w:pPr>
+        <w:tabs>
+          <w:tab w:val="num" w:pos="2880"/>
+        </w:tabs>
+        <w:ind w:left="2880" w:hanging="360"/>
+      </w:pPr>
+      <w:rPr>
+        <w:rFonts w:ascii="Wingdings" w:hAnsi="Wingdings" w:hint="default"/>
+        <w:sz w:val="20"/>
+      </w:rPr>
+    </w:lvl>
+    <w:lvl w:ilvl="4" w:tentative="1">
+      <w:start w:val="1"/>
+      <w:numFmt w:val="bullet"/>
+      <w:lvlText w:val=""/>
+      <w:lvlJc w:val="left"/>
+      <w:pPr>
+        <w:tabs>
+          <w:tab w:val="num" w:pos="3600"/>
+        </w:tabs>
+        <w:ind w:left="3600" w:hanging="360"/>
+      </w:pPr>
+      <w:rPr>
+        <w:rFonts w:ascii="Wingdings" w:hAnsi="Wingdings" w:hint="default"/>
+        <w:sz w:val="20"/>
+      </w:rPr>
+    </w:lvl>
+    <w:lvl w:ilvl="5" w:tentative="1">
+      <w:start w:val="1"/>
+      <w:numFmt w:val="bullet"/>
+      <w:lvlText w:val=""/>
+      <w:lvlJc w:val="left"/>
+      <w:pPr>
+        <w:tabs>
+          <w:tab w:val="num" w:pos="4320"/>
+        </w:tabs>
+        <w:ind w:left="4320" w:hanging="360"/>
+      </w:pPr>
+      <w:rPr>
+        <w:rFonts w:ascii="Wingdings" w:hAnsi="Wingdings" w:hint="default"/>
+        <w:sz w:val="20"/>
+      </w:rPr>
+    </w:lvl>
+    <w:lvl w:ilvl="6" w:tentative="1">
+      <w:start w:val="1"/>
+      <w:numFmt w:val="bullet"/>
+      <w:lvlText w:val=""/>
+      <w:lvlJc w:val="left"/>
+      <w:pPr>
+        <w:tabs>
+          <w:tab w:val="num" w:pos="5040"/>
+        </w:tabs>
+        <w:ind w:left="5040" w:hanging="360"/>
+      </w:pPr>
+      <w:rPr>
+        <w:rFonts w:ascii="Wingdings" w:hAnsi="Wingdings" w:hint="default"/>
+        <w:sz w:val="20"/>
+      </w:rPr>
+    </w:lvl>
+    <w:lvl w:ilvl="7" w:tentative="1">
+      <w:start w:val="1"/>
+      <w:numFmt w:val="bullet"/>
+      <w:lvlText w:val=""/>
+      <w:lvlJc w:val="left"/>
+      <w:pPr>
+        <w:tabs>
+          <w:tab w:val="num" w:pos="5760"/>
+        </w:tabs>
+        <w:ind w:left="5760" w:hanging="360"/>
+      </w:pPr>
+      <w:rPr>
+        <w:rFonts w:ascii="Wingdings" w:hAnsi="Wingdings" w:hint="default"/>
+        <w:sz w:val="20"/>
+      </w:rPr>
+    </w:lvl>
+    <w:lvl w:ilvl="8" w:tentative="1">
+      <w:start w:val="1"/>
+      <w:numFmt w:val="bullet"/>
+      <w:lvlText w:val=""/>
+      <w:lvlJc w:val="left"/>
+      <w:pPr>
+        <w:tabs>
+          <w:tab w:val="num" w:pos="6480"/>
+        </w:tabs>
+        <w:ind w:left="6480" w:hanging="360"/>
+      </w:pPr>
+      <w:rPr>
+        <w:rFonts w:ascii="Wingdings" w:hAnsi="Wingdings" w:hint="default"/>
+        <w:sz w:val="20"/>
+      </w:rPr>
+    </w:lvl>
+  </w:abstractNum>
+  <w:abstractNum w:abstractNumId="3" w15:restartNumberingAfterBreak="0">
     <w:nsid w:val="5E163D4F"/>
     <w:multiLevelType w:val="hybridMultilevel"/>
     <w:tmpl w:val="50041022"/>
@@ -3426,10 +4175,16 @@
     </w:lvl>
   </w:abstractNum>
   <w:num w:numId="1">
+    <w:abstractNumId w:val="1"/>
+  </w:num>
+  <w:num w:numId="2">
+    <w:abstractNumId w:val="3"/>
+  </w:num>
+  <w:num w:numId="3">
     <w:abstractNumId w:val="0"/>
   </w:num>
-  <w:num w:numId="2">
-    <w:abstractNumId w:val="1"/>
+  <w:num w:numId="4">
+    <w:abstractNumId w:val="2"/>
   </w:num>
 </w:numbering>
 </file>

</xml_diff>